<commit_message>
Add Change class feature
</commit_message>
<xml_diff>
--- a/SWP391-AppDevProject_Design_Template (1).docx
+++ b/SWP391-AppDevProject_Design_Template (1).docx
@@ -1634,7 +1634,15 @@
               <w:t>ontains data fields and simple getter and setter methods to access and manipulate the data</w:t>
             </w:r>
             <w:r>
-              <w:t xml:space="preserve"> for all object.</w:t>
+              <w:t xml:space="preserve"> for all </w:t>
+            </w:r>
+            <w:proofErr w:type="gramStart"/>
+            <w:r>
+              <w:t>object</w:t>
+            </w:r>
+            <w:proofErr w:type="gramEnd"/>
+            <w:r>
+              <w:t>.</w:t>
             </w:r>
           </w:p>
           <w:p>
@@ -2074,7 +2082,15 @@
               </w:numPr>
             </w:pPr>
             <w:r>
-              <w:t>Contain configuration of the web, constant , public class contains public function like convert date and class to connect database.</w:t>
+              <w:t xml:space="preserve">Contain configuration of the web, </w:t>
+            </w:r>
+            <w:proofErr w:type="gramStart"/>
+            <w:r>
+              <w:t>constant ,</w:t>
+            </w:r>
+            <w:proofErr w:type="gramEnd"/>
+            <w:r>
+              <w:t xml:space="preserve"> public class contains public function like convert date and class to connect database.</w:t>
             </w:r>
           </w:p>
           <w:p>
@@ -2097,12 +2113,17 @@
               <w:t xml:space="preserve">, </w:t>
             </w:r>
             <w:proofErr w:type="spellStart"/>
+            <w:proofErr w:type="gramStart"/>
             <w:r>
               <w:t>DataUtil</w:t>
             </w:r>
             <w:proofErr w:type="spellEnd"/>
             <w:r>
-              <w:t xml:space="preserve">,… </w:t>
+              <w:t>,…</w:t>
+            </w:r>
+            <w:proofErr w:type="gramEnd"/>
+            <w:r>
+              <w:t xml:space="preserve"> </w:t>
             </w:r>
           </w:p>
         </w:tc>
@@ -2180,8 +2201,13 @@
               </w:numPr>
             </w:pPr>
             <w:r>
-              <w:t>Name of filter purpose ex: authentication,…</w:t>
-            </w:r>
+              <w:t xml:space="preserve">Name of filter purpose ex: </w:t>
+            </w:r>
+            <w:proofErr w:type="gramStart"/>
+            <w:r>
+              <w:t>authentication,…</w:t>
+            </w:r>
+            <w:proofErr w:type="gramEnd"/>
           </w:p>
         </w:tc>
       </w:tr>
@@ -2247,8 +2273,13 @@
             </w:r>
             <w:proofErr w:type="spellEnd"/>
             <w:r>
-              <w:t xml:space="preserve"> method for purchase</w:t>
-            </w:r>
+              <w:t xml:space="preserve"> method for </w:t>
+            </w:r>
+            <w:proofErr w:type="gramStart"/>
+            <w:r>
+              <w:t>purchase</w:t>
+            </w:r>
+            <w:proofErr w:type="gramEnd"/>
           </w:p>
           <w:p>
             <w:pPr>
@@ -2320,7 +2351,15 @@
               </w:numPr>
             </w:pPr>
             <w:r>
-              <w:t xml:space="preserve">Contain initialize method when web application boost </w:t>
+              <w:t xml:space="preserve">Contain initialize method when web application </w:t>
+            </w:r>
+            <w:proofErr w:type="gramStart"/>
+            <w:r>
+              <w:t>boost</w:t>
+            </w:r>
+            <w:proofErr w:type="gramEnd"/>
+            <w:r>
+              <w:t xml:space="preserve"> </w:t>
             </w:r>
           </w:p>
           <w:p>
@@ -2530,8 +2569,18 @@
           <w:i/>
           <w:sz w:val="24"/>
         </w:rPr>
-        <w:t xml:space="preserve"> descriptions &amp; package class naming conventions are as below</w:t>
-      </w:r>
+        <w:t xml:space="preserve"> descriptions &amp; package class naming conventions are as </w:t>
+      </w:r>
+      <w:proofErr w:type="gramStart"/>
+      <w:r>
+        <w:rPr>
+          <w:b/>
+          <w:i/>
+          <w:sz w:val="24"/>
+        </w:rPr>
+        <w:t>below</w:t>
+      </w:r>
+      <w:proofErr w:type="gramEnd"/>
     </w:p>
     <w:tbl>
       <w:tblPr>
@@ -2686,32 +2735,17 @@
                 <w:color w:val="0432FF"/>
               </w:rPr>
             </w:pPr>
-            <w:r>
-              <w:rPr>
-                <w:rFonts w:hint="eastAsia"/>
-                <w:i/>
-                <w:iCs/>
-                <w:color w:val="0432FF"/>
-              </w:rPr>
-              <w:t>&lt;</w:t>
-            </w:r>
-            <w:r>
-              <w:rPr>
-                <w:i/>
-                <w:iCs/>
-                <w:color w:val="0432FF"/>
-              </w:rPr>
-              <w:t>Table</w:t>
-            </w:r>
-            <w:r>
-              <w:rPr>
-                <w:rFonts w:hint="eastAsia"/>
-                <w:i/>
-                <w:iCs/>
-                <w:color w:val="0432FF"/>
-              </w:rPr>
-              <w:t xml:space="preserve"> name&gt;</w:t>
-            </w:r>
+            <w:proofErr w:type="spellStart"/>
+            <w:r>
+              <w:rPr>
+                <w:rFonts w:ascii="Consolas" w:hAnsi="Consolas" w:cs="Consolas"/>
+                <w:color w:val="000000"/>
+                <w:sz w:val="19"/>
+                <w:szCs w:val="19"/>
+              </w:rPr>
+              <w:t>lopHoc</w:t>
+            </w:r>
+            <w:proofErr w:type="spellEnd"/>
           </w:p>
         </w:tc>
         <w:tc>
@@ -2729,37 +2763,29 @@
             </w:pPr>
             <w:r>
               <w:rPr>
-                <w:rFonts w:hint="eastAsia"/>
                 <w:i/>
                 <w:iCs/>
                 <w:color w:val="0432FF"/>
               </w:rPr>
-              <w:t xml:space="preserve">&lt;Description of </w:t>
-            </w:r>
+              <w:t xml:space="preserve">- Contain all </w:t>
+            </w:r>
+            <w:proofErr w:type="spellStart"/>
             <w:r>
               <w:rPr>
                 <w:i/>
                 <w:iCs/>
                 <w:color w:val="0432FF"/>
               </w:rPr>
-              <w:t xml:space="preserve">the </w:t>
-            </w:r>
+              <w:t>lopHoc</w:t>
+            </w:r>
+            <w:proofErr w:type="spellEnd"/>
             <w:r>
               <w:rPr>
                 <w:i/>
                 <w:iCs/>
                 <w:color w:val="0432FF"/>
               </w:rPr>
-              <w:t>table</w:t>
-            </w:r>
-            <w:r>
-              <w:rPr>
-                <w:rFonts w:hint="eastAsia"/>
-                <w:i/>
-                <w:iCs/>
-                <w:color w:val="0432FF"/>
-              </w:rPr>
-              <w:t>&gt;</w:t>
+              <w:t xml:space="preserve"> field</w:t>
             </w:r>
           </w:p>
           <w:p>
@@ -2777,25 +2803,552 @@
                 <w:iCs/>
                 <w:color w:val="0432FF"/>
               </w:rPr>
-              <w:t>- Primary keys: &lt;&lt;list of primary key fields&gt;&gt;</w:t>
+              <w:t xml:space="preserve">- Primary keys: </w:t>
+            </w:r>
+            <w:r>
+              <w:rPr>
+                <w:rFonts w:ascii="Consolas" w:hAnsi="Consolas" w:cs="Consolas"/>
+                <w:color w:val="000000"/>
+                <w:sz w:val="19"/>
+                <w:szCs w:val="19"/>
+              </w:rPr>
+              <w:t>[</w:t>
+            </w:r>
+            <w:proofErr w:type="spellStart"/>
+            <w:r>
+              <w:rPr>
+                <w:rFonts w:ascii="Consolas" w:hAnsi="Consolas" w:cs="Consolas"/>
+                <w:color w:val="000000"/>
+                <w:sz w:val="19"/>
+                <w:szCs w:val="19"/>
+              </w:rPr>
+              <w:t>maLopHoc</w:t>
+            </w:r>
+            <w:proofErr w:type="spellEnd"/>
+            <w:r>
+              <w:rPr>
+                <w:rFonts w:ascii="Consolas" w:hAnsi="Consolas" w:cs="Consolas"/>
+                <w:color w:val="000000"/>
+                <w:sz w:val="19"/>
+                <w:szCs w:val="19"/>
+              </w:rPr>
+              <w:t xml:space="preserve">] </w:t>
+            </w:r>
+            <w:proofErr w:type="gramStart"/>
+            <w:r>
+              <w:rPr>
+                <w:rFonts w:ascii="Consolas" w:hAnsi="Consolas" w:cs="Consolas"/>
+                <w:color w:val="0000FF"/>
+                <w:sz w:val="19"/>
+                <w:szCs w:val="19"/>
+              </w:rPr>
+              <w:t>NVARCHAR</w:t>
+            </w:r>
+            <w:r>
+              <w:rPr>
+                <w:rFonts w:ascii="Consolas" w:hAnsi="Consolas" w:cs="Consolas"/>
+                <w:color w:val="808080"/>
+                <w:sz w:val="19"/>
+                <w:szCs w:val="19"/>
+              </w:rPr>
+              <w:t>(</w:t>
+            </w:r>
+            <w:proofErr w:type="gramEnd"/>
+            <w:r>
+              <w:rPr>
+                <w:rFonts w:ascii="Consolas" w:hAnsi="Consolas" w:cs="Consolas"/>
+                <w:color w:val="000000"/>
+                <w:sz w:val="19"/>
+                <w:szCs w:val="19"/>
+              </w:rPr>
+              <w:t>10</w:t>
+            </w:r>
+            <w:r>
+              <w:rPr>
+                <w:rFonts w:ascii="Consolas" w:hAnsi="Consolas" w:cs="Consolas"/>
+                <w:color w:val="808080"/>
+                <w:sz w:val="19"/>
+                <w:szCs w:val="19"/>
+              </w:rPr>
+              <w:t>)</w:t>
+            </w:r>
+            <w:r>
+              <w:rPr>
+                <w:rFonts w:ascii="Consolas" w:hAnsi="Consolas" w:cs="Consolas"/>
+                <w:color w:val="000000"/>
+                <w:sz w:val="19"/>
+                <w:szCs w:val="19"/>
+              </w:rPr>
+              <w:t xml:space="preserve"> </w:t>
+            </w:r>
+            <w:r>
+              <w:rPr>
+                <w:rFonts w:ascii="Consolas" w:hAnsi="Consolas" w:cs="Consolas"/>
+                <w:color w:val="0000FF"/>
+                <w:sz w:val="19"/>
+                <w:szCs w:val="19"/>
+              </w:rPr>
+              <w:t>primary</w:t>
+            </w:r>
+            <w:r>
+              <w:rPr>
+                <w:rFonts w:ascii="Consolas" w:hAnsi="Consolas" w:cs="Consolas"/>
+                <w:color w:val="000000"/>
+                <w:sz w:val="19"/>
+                <w:szCs w:val="19"/>
+              </w:rPr>
+              <w:t xml:space="preserve"> </w:t>
+            </w:r>
+            <w:r>
+              <w:rPr>
+                <w:rFonts w:ascii="Consolas" w:hAnsi="Consolas" w:cs="Consolas"/>
+                <w:color w:val="0000FF"/>
+                <w:sz w:val="19"/>
+                <w:szCs w:val="19"/>
+              </w:rPr>
+              <w:t>key</w:t>
             </w:r>
           </w:p>
           <w:p>
             <w:pPr>
+              <w:autoSpaceDE w:val="0"/>
+              <w:autoSpaceDN w:val="0"/>
+              <w:adjustRightInd w:val="0"/>
               <w:spacing w:after="0" w:line="240" w:lineRule="auto"/>
               <w:rPr>
+                <w:rFonts w:ascii="Consolas" w:hAnsi="Consolas" w:cs="Consolas"/>
+                <w:color w:val="000000"/>
+                <w:sz w:val="19"/>
+                <w:szCs w:val="19"/>
+              </w:rPr>
+            </w:pPr>
+            <w:r>
+              <w:rPr>
                 <w:i/>
                 <w:iCs/>
                 <w:color w:val="0432FF"/>
               </w:rPr>
+              <w:t xml:space="preserve">- Foreign keys: </w:t>
+            </w:r>
+            <w:r>
+              <w:rPr>
+                <w:rFonts w:ascii="Consolas" w:hAnsi="Consolas" w:cs="Consolas"/>
+                <w:color w:val="000000"/>
+                <w:sz w:val="19"/>
+                <w:szCs w:val="19"/>
+              </w:rPr>
+              <w:tab/>
+            </w:r>
+          </w:p>
+          <w:p>
+            <w:pPr>
+              <w:autoSpaceDE w:val="0"/>
+              <w:autoSpaceDN w:val="0"/>
+              <w:adjustRightInd w:val="0"/>
+              <w:spacing w:after="0" w:line="240" w:lineRule="auto"/>
+              <w:rPr>
+                <w:rFonts w:ascii="Consolas" w:hAnsi="Consolas" w:cs="Consolas"/>
+                <w:color w:val="000000"/>
+                <w:sz w:val="19"/>
+                <w:szCs w:val="19"/>
+              </w:rPr>
             </w:pPr>
             <w:r>
               <w:rPr>
-                <w:i/>
-                <w:iCs/>
-                <w:color w:val="0432FF"/>
-              </w:rPr>
-              <w:t>- Foreign keys: &lt;&lt;list of foreign key fields&gt;&gt;</w:t>
+                <w:rFonts w:ascii="Consolas" w:hAnsi="Consolas" w:cs="Consolas"/>
+                <w:color w:val="000000"/>
+                <w:sz w:val="19"/>
+                <w:szCs w:val="19"/>
+              </w:rPr>
+              <w:t xml:space="preserve">+ </w:t>
+            </w:r>
+            <w:r>
+              <w:rPr>
+                <w:rFonts w:ascii="Consolas" w:hAnsi="Consolas" w:cs="Consolas"/>
+                <w:color w:val="0000FF"/>
+                <w:sz w:val="19"/>
+                <w:szCs w:val="19"/>
+              </w:rPr>
+              <w:t>CONSTRAINT</w:t>
+            </w:r>
+            <w:r>
+              <w:rPr>
+                <w:rFonts w:ascii="Consolas" w:hAnsi="Consolas" w:cs="Consolas"/>
+                <w:color w:val="000000"/>
+                <w:sz w:val="19"/>
+                <w:szCs w:val="19"/>
+              </w:rPr>
+              <w:t xml:space="preserve"> </w:t>
+            </w:r>
+            <w:proofErr w:type="spellStart"/>
+            <w:r>
+              <w:rPr>
+                <w:rFonts w:ascii="Consolas" w:hAnsi="Consolas" w:cs="Consolas"/>
+                <w:color w:val="000000"/>
+                <w:sz w:val="19"/>
+                <w:szCs w:val="19"/>
+              </w:rPr>
+              <w:t>fk_loaiLopHoc_lopHoc</w:t>
+            </w:r>
+            <w:proofErr w:type="spellEnd"/>
+            <w:r>
+              <w:rPr>
+                <w:rFonts w:ascii="Consolas" w:hAnsi="Consolas" w:cs="Consolas"/>
+                <w:color w:val="000000"/>
+                <w:sz w:val="19"/>
+                <w:szCs w:val="19"/>
+              </w:rPr>
+              <w:t xml:space="preserve"> </w:t>
+            </w:r>
+            <w:r>
+              <w:rPr>
+                <w:rFonts w:ascii="Consolas" w:hAnsi="Consolas" w:cs="Consolas"/>
+                <w:color w:val="0000FF"/>
+                <w:sz w:val="19"/>
+                <w:szCs w:val="19"/>
+              </w:rPr>
+              <w:t>FOREIGN</w:t>
+            </w:r>
+            <w:r>
+              <w:rPr>
+                <w:rFonts w:ascii="Consolas" w:hAnsi="Consolas" w:cs="Consolas"/>
+                <w:color w:val="000000"/>
+                <w:sz w:val="19"/>
+                <w:szCs w:val="19"/>
+              </w:rPr>
+              <w:t xml:space="preserve"> </w:t>
+            </w:r>
+            <w:r>
+              <w:rPr>
+                <w:rFonts w:ascii="Consolas" w:hAnsi="Consolas" w:cs="Consolas"/>
+                <w:color w:val="0000FF"/>
+                <w:sz w:val="19"/>
+                <w:szCs w:val="19"/>
+              </w:rPr>
+              <w:t>KEY</w:t>
+            </w:r>
+            <w:r>
+              <w:rPr>
+                <w:rFonts w:ascii="Consolas" w:hAnsi="Consolas" w:cs="Consolas"/>
+                <w:color w:val="808080"/>
+                <w:sz w:val="19"/>
+                <w:szCs w:val="19"/>
+              </w:rPr>
+              <w:t>(</w:t>
+            </w:r>
+            <w:r>
+              <w:rPr>
+                <w:rFonts w:ascii="Consolas" w:hAnsi="Consolas" w:cs="Consolas"/>
+                <w:color w:val="000000"/>
+                <w:sz w:val="19"/>
+                <w:szCs w:val="19"/>
+              </w:rPr>
+              <w:t>[</w:t>
+            </w:r>
+            <w:proofErr w:type="spellStart"/>
+            <w:r>
+              <w:rPr>
+                <w:rFonts w:ascii="Consolas" w:hAnsi="Consolas" w:cs="Consolas"/>
+                <w:color w:val="000000"/>
+                <w:sz w:val="19"/>
+                <w:szCs w:val="19"/>
+              </w:rPr>
+              <w:t>maLoaiLopHoc</w:t>
+            </w:r>
+            <w:proofErr w:type="spellEnd"/>
+            <w:r>
+              <w:rPr>
+                <w:rFonts w:ascii="Consolas" w:hAnsi="Consolas" w:cs="Consolas"/>
+                <w:color w:val="000000"/>
+                <w:sz w:val="19"/>
+                <w:szCs w:val="19"/>
+              </w:rPr>
+              <w:t>]</w:t>
+            </w:r>
+            <w:r>
+              <w:rPr>
+                <w:rFonts w:ascii="Consolas" w:hAnsi="Consolas" w:cs="Consolas"/>
+                <w:color w:val="808080"/>
+                <w:sz w:val="19"/>
+                <w:szCs w:val="19"/>
+              </w:rPr>
+              <w:t>)</w:t>
+            </w:r>
+            <w:r>
+              <w:rPr>
+                <w:rFonts w:ascii="Consolas" w:hAnsi="Consolas" w:cs="Consolas"/>
+                <w:color w:val="000000"/>
+                <w:sz w:val="19"/>
+                <w:szCs w:val="19"/>
+              </w:rPr>
+              <w:t xml:space="preserve"> </w:t>
+            </w:r>
+            <w:r>
+              <w:rPr>
+                <w:rFonts w:ascii="Consolas" w:hAnsi="Consolas" w:cs="Consolas"/>
+                <w:color w:val="0000FF"/>
+                <w:sz w:val="19"/>
+                <w:szCs w:val="19"/>
+              </w:rPr>
+              <w:t>REFERENCES</w:t>
+            </w:r>
+            <w:r>
+              <w:rPr>
+                <w:rFonts w:ascii="Consolas" w:hAnsi="Consolas" w:cs="Consolas"/>
+                <w:color w:val="000000"/>
+                <w:sz w:val="19"/>
+                <w:szCs w:val="19"/>
+              </w:rPr>
+              <w:t xml:space="preserve"> </w:t>
+            </w:r>
+            <w:proofErr w:type="spellStart"/>
+            <w:r>
+              <w:rPr>
+                <w:rFonts w:ascii="Consolas" w:hAnsi="Consolas" w:cs="Consolas"/>
+                <w:color w:val="000000"/>
+                <w:sz w:val="19"/>
+                <w:szCs w:val="19"/>
+              </w:rPr>
+              <w:t>loaiLopHoc</w:t>
+            </w:r>
+            <w:proofErr w:type="spellEnd"/>
+            <w:r>
+              <w:rPr>
+                <w:rFonts w:ascii="Consolas" w:hAnsi="Consolas" w:cs="Consolas"/>
+                <w:color w:val="808080"/>
+                <w:sz w:val="19"/>
+                <w:szCs w:val="19"/>
+              </w:rPr>
+              <w:t>(</w:t>
+            </w:r>
+            <w:r>
+              <w:rPr>
+                <w:rFonts w:ascii="Consolas" w:hAnsi="Consolas" w:cs="Consolas"/>
+                <w:color w:val="000000"/>
+                <w:sz w:val="19"/>
+                <w:szCs w:val="19"/>
+              </w:rPr>
+              <w:t>[</w:t>
+            </w:r>
+            <w:proofErr w:type="spellStart"/>
+            <w:r>
+              <w:rPr>
+                <w:rFonts w:ascii="Consolas" w:hAnsi="Consolas" w:cs="Consolas"/>
+                <w:color w:val="000000"/>
+                <w:sz w:val="19"/>
+                <w:szCs w:val="19"/>
+              </w:rPr>
+              <w:t>maLoaiLopHoc</w:t>
+            </w:r>
+            <w:proofErr w:type="spellEnd"/>
+            <w:r>
+              <w:rPr>
+                <w:rFonts w:ascii="Consolas" w:hAnsi="Consolas" w:cs="Consolas"/>
+                <w:color w:val="000000"/>
+                <w:sz w:val="19"/>
+                <w:szCs w:val="19"/>
+              </w:rPr>
+              <w:t>]</w:t>
+            </w:r>
+            <w:r>
+              <w:rPr>
+                <w:rFonts w:ascii="Consolas" w:hAnsi="Consolas" w:cs="Consolas"/>
+                <w:color w:val="808080"/>
+                <w:sz w:val="19"/>
+                <w:szCs w:val="19"/>
+              </w:rPr>
+              <w:t>),</w:t>
+            </w:r>
+          </w:p>
+          <w:p>
+            <w:pPr>
+              <w:autoSpaceDE w:val="0"/>
+              <w:autoSpaceDN w:val="0"/>
+              <w:adjustRightInd w:val="0"/>
+              <w:spacing w:after="0" w:line="240" w:lineRule="auto"/>
+              <w:rPr>
+                <w:rFonts w:ascii="Consolas" w:hAnsi="Consolas" w:cs="Consolas"/>
+                <w:color w:val="000000"/>
+                <w:sz w:val="19"/>
+                <w:szCs w:val="19"/>
+              </w:rPr>
+            </w:pPr>
+            <w:r>
+              <w:rPr>
+                <w:rFonts w:ascii="Consolas" w:hAnsi="Consolas" w:cs="Consolas"/>
+                <w:color w:val="000000"/>
+                <w:sz w:val="19"/>
+                <w:szCs w:val="19"/>
+              </w:rPr>
+              <w:t xml:space="preserve">+ </w:t>
+            </w:r>
+            <w:r>
+              <w:rPr>
+                <w:rFonts w:ascii="Consolas" w:hAnsi="Consolas" w:cs="Consolas"/>
+                <w:color w:val="0000FF"/>
+                <w:sz w:val="19"/>
+                <w:szCs w:val="19"/>
+              </w:rPr>
+              <w:t>CONSTRAINT</w:t>
+            </w:r>
+            <w:r>
+              <w:rPr>
+                <w:rFonts w:ascii="Consolas" w:hAnsi="Consolas" w:cs="Consolas"/>
+                <w:color w:val="000000"/>
+                <w:sz w:val="19"/>
+                <w:szCs w:val="19"/>
+              </w:rPr>
+              <w:t xml:space="preserve"> </w:t>
+            </w:r>
+            <w:proofErr w:type="spellStart"/>
+            <w:r>
+              <w:rPr>
+                <w:rFonts w:ascii="Consolas" w:hAnsi="Consolas" w:cs="Consolas"/>
+                <w:color w:val="000000"/>
+                <w:sz w:val="19"/>
+                <w:szCs w:val="19"/>
+              </w:rPr>
+              <w:t>fk_maRoom_lopHoc</w:t>
+            </w:r>
+            <w:proofErr w:type="spellEnd"/>
+            <w:r>
+              <w:rPr>
+                <w:rFonts w:ascii="Consolas" w:hAnsi="Consolas" w:cs="Consolas"/>
+                <w:color w:val="000000"/>
+                <w:sz w:val="19"/>
+                <w:szCs w:val="19"/>
+              </w:rPr>
+              <w:t xml:space="preserve"> </w:t>
+            </w:r>
+            <w:r>
+              <w:rPr>
+                <w:rFonts w:ascii="Consolas" w:hAnsi="Consolas" w:cs="Consolas"/>
+                <w:color w:val="0000FF"/>
+                <w:sz w:val="19"/>
+                <w:szCs w:val="19"/>
+              </w:rPr>
+              <w:t>FOREIGN</w:t>
+            </w:r>
+            <w:r>
+              <w:rPr>
+                <w:rFonts w:ascii="Consolas" w:hAnsi="Consolas" w:cs="Consolas"/>
+                <w:color w:val="000000"/>
+                <w:sz w:val="19"/>
+                <w:szCs w:val="19"/>
+              </w:rPr>
+              <w:t xml:space="preserve"> </w:t>
+            </w:r>
+            <w:r>
+              <w:rPr>
+                <w:rFonts w:ascii="Consolas" w:hAnsi="Consolas" w:cs="Consolas"/>
+                <w:color w:val="0000FF"/>
+                <w:sz w:val="19"/>
+                <w:szCs w:val="19"/>
+              </w:rPr>
+              <w:t>KEY</w:t>
+            </w:r>
+            <w:r>
+              <w:rPr>
+                <w:rFonts w:ascii="Consolas" w:hAnsi="Consolas" w:cs="Consolas"/>
+                <w:color w:val="808080"/>
+                <w:sz w:val="19"/>
+                <w:szCs w:val="19"/>
+              </w:rPr>
+              <w:t>(</w:t>
+            </w:r>
+            <w:r>
+              <w:rPr>
+                <w:rFonts w:ascii="Consolas" w:hAnsi="Consolas" w:cs="Consolas"/>
+                <w:color w:val="000000"/>
+                <w:sz w:val="19"/>
+                <w:szCs w:val="19"/>
+              </w:rPr>
+              <w:t>[</w:t>
+            </w:r>
+            <w:proofErr w:type="spellStart"/>
+            <w:r>
+              <w:rPr>
+                <w:rFonts w:ascii="Consolas" w:hAnsi="Consolas" w:cs="Consolas"/>
+                <w:color w:val="000000"/>
+                <w:sz w:val="19"/>
+                <w:szCs w:val="19"/>
+              </w:rPr>
+              <w:t>maRoom</w:t>
+            </w:r>
+            <w:proofErr w:type="spellEnd"/>
+            <w:r>
+              <w:rPr>
+                <w:rFonts w:ascii="Consolas" w:hAnsi="Consolas" w:cs="Consolas"/>
+                <w:color w:val="000000"/>
+                <w:sz w:val="19"/>
+                <w:szCs w:val="19"/>
+              </w:rPr>
+              <w:t>]</w:t>
+            </w:r>
+            <w:r>
+              <w:rPr>
+                <w:rFonts w:ascii="Consolas" w:hAnsi="Consolas" w:cs="Consolas"/>
+                <w:color w:val="808080"/>
+                <w:sz w:val="19"/>
+                <w:szCs w:val="19"/>
+              </w:rPr>
+              <w:t>)</w:t>
+            </w:r>
+            <w:r>
+              <w:rPr>
+                <w:rFonts w:ascii="Consolas" w:hAnsi="Consolas" w:cs="Consolas"/>
+                <w:color w:val="000000"/>
+                <w:sz w:val="19"/>
+                <w:szCs w:val="19"/>
+              </w:rPr>
+              <w:t xml:space="preserve"> </w:t>
+            </w:r>
+            <w:r>
+              <w:rPr>
+                <w:rFonts w:ascii="Consolas" w:hAnsi="Consolas" w:cs="Consolas"/>
+                <w:color w:val="0000FF"/>
+                <w:sz w:val="19"/>
+                <w:szCs w:val="19"/>
+              </w:rPr>
+              <w:t>REFERENCES</w:t>
+            </w:r>
+            <w:r>
+              <w:rPr>
+                <w:rFonts w:ascii="Consolas" w:hAnsi="Consolas" w:cs="Consolas"/>
+                <w:color w:val="000000"/>
+                <w:sz w:val="19"/>
+                <w:szCs w:val="19"/>
+              </w:rPr>
+              <w:t xml:space="preserve"> room</w:t>
+            </w:r>
+            <w:r>
+              <w:rPr>
+                <w:rFonts w:ascii="Consolas" w:hAnsi="Consolas" w:cs="Consolas"/>
+                <w:color w:val="808080"/>
+                <w:sz w:val="19"/>
+                <w:szCs w:val="19"/>
+              </w:rPr>
+              <w:t>(</w:t>
+            </w:r>
+            <w:proofErr w:type="spellStart"/>
+            <w:r>
+              <w:rPr>
+                <w:rFonts w:ascii="Consolas" w:hAnsi="Consolas" w:cs="Consolas"/>
+                <w:color w:val="000000"/>
+                <w:sz w:val="19"/>
+                <w:szCs w:val="19"/>
+              </w:rPr>
+              <w:t>maRoom</w:t>
+            </w:r>
+            <w:proofErr w:type="spellEnd"/>
+            <w:r>
+              <w:rPr>
+                <w:rFonts w:ascii="Consolas" w:hAnsi="Consolas" w:cs="Consolas"/>
+                <w:color w:val="808080"/>
+                <w:sz w:val="19"/>
+                <w:szCs w:val="19"/>
+              </w:rPr>
+              <w:t>)</w:t>
             </w:r>
           </w:p>
         </w:tc>
@@ -2832,11 +3385,20 @@
             <w:pPr>
               <w:spacing w:after="0" w:line="240" w:lineRule="auto"/>
               <w:rPr>
-                <w:i/>
-                <w:iCs/>
                 <w:color w:val="0432FF"/>
               </w:rPr>
             </w:pPr>
+            <w:proofErr w:type="spellStart"/>
+            <w:r>
+              <w:rPr>
+                <w:rFonts w:ascii="Consolas" w:hAnsi="Consolas" w:cs="Consolas"/>
+                <w:color w:val="000000"/>
+                <w:sz w:val="19"/>
+                <w:szCs w:val="19"/>
+              </w:rPr>
+              <w:t>hocVien</w:t>
+            </w:r>
+            <w:proofErr w:type="spellEnd"/>
           </w:p>
         </w:tc>
         <w:tc>
@@ -2848,10 +3410,1252 @@
               <w:spacing w:after="0" w:line="240" w:lineRule="auto"/>
               <w:rPr>
                 <w:i/>
+                <w:iCs/>
+                <w:color w:val="0432FF"/>
+              </w:rPr>
+            </w:pPr>
+            <w:r>
+              <w:rPr>
+                <w:i/>
+                <w:iCs/>
+                <w:color w:val="0432FF"/>
+              </w:rPr>
+              <w:t xml:space="preserve">- Contain all </w:t>
+            </w:r>
+            <w:proofErr w:type="spellStart"/>
+            <w:r>
+              <w:rPr>
+                <w:i/>
+                <w:iCs/>
+                <w:color w:val="0432FF"/>
+              </w:rPr>
+              <w:t>hocVien</w:t>
+            </w:r>
+            <w:proofErr w:type="spellEnd"/>
+            <w:r>
+              <w:rPr>
+                <w:i/>
+                <w:iCs/>
+                <w:color w:val="0432FF"/>
+              </w:rPr>
+              <w:t xml:space="preserve"> field</w:t>
+            </w:r>
+          </w:p>
+          <w:p>
+            <w:pPr>
+              <w:spacing w:after="0" w:line="240" w:lineRule="auto"/>
+              <w:rPr>
+                <w:i/>
+                <w:iCs/>
+                <w:color w:val="0432FF"/>
+              </w:rPr>
+            </w:pPr>
+            <w:r>
+              <w:rPr>
+                <w:i/>
+                <w:iCs/>
+                <w:color w:val="0432FF"/>
+              </w:rPr>
+              <w:lastRenderedPageBreak/>
+              <w:t xml:space="preserve">- Primary keys: </w:t>
+            </w:r>
+            <w:r>
+              <w:rPr>
+                <w:rFonts w:ascii="Consolas" w:hAnsi="Consolas" w:cs="Consolas"/>
+                <w:color w:val="000000"/>
+                <w:sz w:val="19"/>
+                <w:szCs w:val="19"/>
+              </w:rPr>
+              <w:t>[</w:t>
+            </w:r>
+            <w:proofErr w:type="spellStart"/>
+            <w:r>
+              <w:rPr>
+                <w:rFonts w:ascii="Consolas" w:hAnsi="Consolas" w:cs="Consolas"/>
+                <w:color w:val="000000"/>
+                <w:sz w:val="19"/>
+                <w:szCs w:val="19"/>
+              </w:rPr>
+              <w:t>maHV</w:t>
+            </w:r>
+            <w:proofErr w:type="spellEnd"/>
+            <w:r>
+              <w:rPr>
+                <w:rFonts w:ascii="Consolas" w:hAnsi="Consolas" w:cs="Consolas"/>
+                <w:color w:val="000000"/>
+                <w:sz w:val="19"/>
+                <w:szCs w:val="19"/>
+              </w:rPr>
+              <w:t xml:space="preserve">] </w:t>
+            </w:r>
+            <w:proofErr w:type="gramStart"/>
+            <w:r>
+              <w:rPr>
+                <w:rFonts w:ascii="Consolas" w:hAnsi="Consolas" w:cs="Consolas"/>
+                <w:color w:val="0000FF"/>
+                <w:sz w:val="19"/>
+                <w:szCs w:val="19"/>
+              </w:rPr>
+              <w:t>NVARCHAR</w:t>
+            </w:r>
+            <w:r>
+              <w:rPr>
+                <w:rFonts w:ascii="Consolas" w:hAnsi="Consolas" w:cs="Consolas"/>
+                <w:color w:val="808080"/>
+                <w:sz w:val="19"/>
+                <w:szCs w:val="19"/>
+              </w:rPr>
+              <w:t>(</w:t>
+            </w:r>
+            <w:proofErr w:type="gramEnd"/>
+            <w:r>
+              <w:rPr>
+                <w:rFonts w:ascii="Consolas" w:hAnsi="Consolas" w:cs="Consolas"/>
+                <w:color w:val="000000"/>
+                <w:sz w:val="19"/>
+                <w:szCs w:val="19"/>
+              </w:rPr>
+              <w:t>10</w:t>
+            </w:r>
+            <w:r>
+              <w:rPr>
+                <w:rFonts w:ascii="Consolas" w:hAnsi="Consolas" w:cs="Consolas"/>
+                <w:color w:val="808080"/>
+                <w:sz w:val="19"/>
+                <w:szCs w:val="19"/>
+              </w:rPr>
+              <w:t>)</w:t>
+            </w:r>
+            <w:r>
+              <w:rPr>
+                <w:rFonts w:ascii="Consolas" w:hAnsi="Consolas" w:cs="Consolas"/>
+                <w:color w:val="000000"/>
+                <w:sz w:val="19"/>
+                <w:szCs w:val="19"/>
+              </w:rPr>
+              <w:t xml:space="preserve"> </w:t>
+            </w:r>
+            <w:r>
+              <w:rPr>
+                <w:rFonts w:ascii="Consolas" w:hAnsi="Consolas" w:cs="Consolas"/>
+                <w:color w:val="0000FF"/>
+                <w:sz w:val="19"/>
+                <w:szCs w:val="19"/>
+              </w:rPr>
+              <w:t>primary</w:t>
+            </w:r>
+            <w:r>
+              <w:rPr>
+                <w:rFonts w:ascii="Consolas" w:hAnsi="Consolas" w:cs="Consolas"/>
+                <w:color w:val="000000"/>
+                <w:sz w:val="19"/>
+                <w:szCs w:val="19"/>
+              </w:rPr>
+              <w:t xml:space="preserve"> </w:t>
+            </w:r>
+            <w:r>
+              <w:rPr>
+                <w:rFonts w:ascii="Consolas" w:hAnsi="Consolas" w:cs="Consolas"/>
+                <w:color w:val="0000FF"/>
+                <w:sz w:val="19"/>
+                <w:szCs w:val="19"/>
+              </w:rPr>
+              <w:t>key</w:t>
+            </w:r>
+          </w:p>
+          <w:p>
+            <w:pPr>
+              <w:spacing w:after="0" w:line="240" w:lineRule="auto"/>
+              <w:rPr>
+                <w:i/>
                 <w:sz w:val="18"/>
                 <w:szCs w:val="18"/>
               </w:rPr>
             </w:pPr>
+          </w:p>
+        </w:tc>
+      </w:tr>
+      <w:tr>
+        <w:tc>
+          <w:tcPr>
+            <w:tcW w:w="551" w:type="dxa"/>
+          </w:tcPr>
+          <w:p>
+            <w:pPr>
+              <w:spacing w:after="0" w:line="240" w:lineRule="auto"/>
+              <w:rPr>
+                <w:i/>
+                <w:iCs/>
+                <w:color w:val="0432FF"/>
+              </w:rPr>
+            </w:pPr>
+            <w:r>
+              <w:rPr>
+                <w:i/>
+                <w:iCs/>
+                <w:color w:val="0432FF"/>
+              </w:rPr>
+              <w:lastRenderedPageBreak/>
+              <w:t>03</w:t>
+            </w:r>
+          </w:p>
+        </w:tc>
+        <w:tc>
+          <w:tcPr>
+            <w:tcW w:w="1717" w:type="dxa"/>
+          </w:tcPr>
+          <w:p>
+            <w:pPr>
+              <w:spacing w:after="0" w:line="240" w:lineRule="auto"/>
+              <w:rPr>
+                <w:rFonts w:ascii="Consolas" w:hAnsi="Consolas" w:cs="Consolas"/>
+                <w:color w:val="000000"/>
+                <w:sz w:val="19"/>
+                <w:szCs w:val="19"/>
+              </w:rPr>
+            </w:pPr>
+            <w:r>
+              <w:rPr>
+                <w:rFonts w:ascii="Consolas" w:hAnsi="Consolas" w:cs="Consolas"/>
+                <w:color w:val="000000"/>
+                <w:sz w:val="19"/>
+                <w:szCs w:val="19"/>
+              </w:rPr>
+              <w:t>Trainer</w:t>
+            </w:r>
+          </w:p>
+        </w:tc>
+        <w:tc>
+          <w:tcPr>
+            <w:tcW w:w="7082" w:type="dxa"/>
+          </w:tcPr>
+          <w:p>
+            <w:pPr>
+              <w:spacing w:after="0" w:line="240" w:lineRule="auto"/>
+              <w:rPr>
+                <w:i/>
+                <w:iCs/>
+                <w:color w:val="0432FF"/>
+              </w:rPr>
+            </w:pPr>
+            <w:r>
+              <w:rPr>
+                <w:i/>
+                <w:iCs/>
+                <w:color w:val="0432FF"/>
+              </w:rPr>
+              <w:t xml:space="preserve">- Contain all </w:t>
+            </w:r>
+            <w:r>
+              <w:rPr>
+                <w:i/>
+                <w:iCs/>
+                <w:color w:val="0432FF"/>
+              </w:rPr>
+              <w:t>Trainer</w:t>
+            </w:r>
+            <w:r>
+              <w:rPr>
+                <w:i/>
+                <w:iCs/>
+                <w:color w:val="0432FF"/>
+              </w:rPr>
+              <w:t xml:space="preserve"> field</w:t>
+            </w:r>
+          </w:p>
+          <w:p>
+            <w:pPr>
+              <w:spacing w:after="0" w:line="240" w:lineRule="auto"/>
+              <w:rPr>
+                <w:i/>
+                <w:iCs/>
+                <w:color w:val="0432FF"/>
+              </w:rPr>
+            </w:pPr>
+            <w:r>
+              <w:rPr>
+                <w:i/>
+                <w:iCs/>
+                <w:color w:val="0432FF"/>
+              </w:rPr>
+              <w:t xml:space="preserve">- Primary keys: </w:t>
+            </w:r>
+            <w:r>
+              <w:rPr>
+                <w:rFonts w:ascii="Consolas" w:hAnsi="Consolas" w:cs="Consolas"/>
+                <w:color w:val="000000"/>
+                <w:sz w:val="19"/>
+                <w:szCs w:val="19"/>
+              </w:rPr>
+              <w:t>[</w:t>
+            </w:r>
+            <w:proofErr w:type="spellStart"/>
+            <w:r>
+              <w:rPr>
+                <w:rFonts w:ascii="Consolas" w:hAnsi="Consolas" w:cs="Consolas"/>
+                <w:color w:val="000000"/>
+                <w:sz w:val="19"/>
+                <w:szCs w:val="19"/>
+              </w:rPr>
+              <w:t>maTrainer</w:t>
+            </w:r>
+            <w:proofErr w:type="spellEnd"/>
+            <w:r>
+              <w:rPr>
+                <w:rFonts w:ascii="Consolas" w:hAnsi="Consolas" w:cs="Consolas"/>
+                <w:color w:val="000000"/>
+                <w:sz w:val="19"/>
+                <w:szCs w:val="19"/>
+              </w:rPr>
+              <w:t xml:space="preserve">] </w:t>
+            </w:r>
+            <w:proofErr w:type="gramStart"/>
+            <w:r>
+              <w:rPr>
+                <w:rFonts w:ascii="Consolas" w:hAnsi="Consolas" w:cs="Consolas"/>
+                <w:color w:val="0000FF"/>
+                <w:sz w:val="19"/>
+                <w:szCs w:val="19"/>
+              </w:rPr>
+              <w:t>NVARCHAR</w:t>
+            </w:r>
+            <w:r>
+              <w:rPr>
+                <w:rFonts w:ascii="Consolas" w:hAnsi="Consolas" w:cs="Consolas"/>
+                <w:color w:val="808080"/>
+                <w:sz w:val="19"/>
+                <w:szCs w:val="19"/>
+              </w:rPr>
+              <w:t>(</w:t>
+            </w:r>
+            <w:proofErr w:type="gramEnd"/>
+            <w:r>
+              <w:rPr>
+                <w:rFonts w:ascii="Consolas" w:hAnsi="Consolas" w:cs="Consolas"/>
+                <w:color w:val="000000"/>
+                <w:sz w:val="19"/>
+                <w:szCs w:val="19"/>
+              </w:rPr>
+              <w:t>10</w:t>
+            </w:r>
+            <w:r>
+              <w:rPr>
+                <w:rFonts w:ascii="Consolas" w:hAnsi="Consolas" w:cs="Consolas"/>
+                <w:color w:val="808080"/>
+                <w:sz w:val="19"/>
+                <w:szCs w:val="19"/>
+              </w:rPr>
+              <w:t>)</w:t>
+            </w:r>
+            <w:r>
+              <w:rPr>
+                <w:rFonts w:ascii="Consolas" w:hAnsi="Consolas" w:cs="Consolas"/>
+                <w:color w:val="000000"/>
+                <w:sz w:val="19"/>
+                <w:szCs w:val="19"/>
+              </w:rPr>
+              <w:t xml:space="preserve"> </w:t>
+            </w:r>
+            <w:r>
+              <w:rPr>
+                <w:rFonts w:ascii="Consolas" w:hAnsi="Consolas" w:cs="Consolas"/>
+                <w:color w:val="0000FF"/>
+                <w:sz w:val="19"/>
+                <w:szCs w:val="19"/>
+              </w:rPr>
+              <w:t>primary</w:t>
+            </w:r>
+            <w:r>
+              <w:rPr>
+                <w:rFonts w:ascii="Consolas" w:hAnsi="Consolas" w:cs="Consolas"/>
+                <w:color w:val="000000"/>
+                <w:sz w:val="19"/>
+                <w:szCs w:val="19"/>
+              </w:rPr>
+              <w:t xml:space="preserve"> </w:t>
+            </w:r>
+            <w:r>
+              <w:rPr>
+                <w:rFonts w:ascii="Consolas" w:hAnsi="Consolas" w:cs="Consolas"/>
+                <w:color w:val="0000FF"/>
+                <w:sz w:val="19"/>
+                <w:szCs w:val="19"/>
+              </w:rPr>
+              <w:t>key</w:t>
+            </w:r>
+          </w:p>
+          <w:p>
+            <w:pPr>
+              <w:spacing w:after="0" w:line="240" w:lineRule="auto"/>
+              <w:rPr>
+                <w:i/>
+                <w:iCs/>
+                <w:color w:val="0432FF"/>
+              </w:rPr>
+            </w:pPr>
+          </w:p>
+        </w:tc>
+      </w:tr>
+      <w:tr>
+        <w:tc>
+          <w:tcPr>
+            <w:tcW w:w="551" w:type="dxa"/>
+          </w:tcPr>
+          <w:p>
+            <w:pPr>
+              <w:spacing w:after="0" w:line="240" w:lineRule="auto"/>
+              <w:rPr>
+                <w:i/>
+                <w:iCs/>
+                <w:color w:val="0432FF"/>
+              </w:rPr>
+            </w:pPr>
+            <w:r>
+              <w:rPr>
+                <w:i/>
+                <w:iCs/>
+                <w:color w:val="0432FF"/>
+              </w:rPr>
+              <w:t xml:space="preserve">04 </w:t>
+            </w:r>
+          </w:p>
+        </w:tc>
+        <w:tc>
+          <w:tcPr>
+            <w:tcW w:w="1717" w:type="dxa"/>
+          </w:tcPr>
+          <w:p>
+            <w:pPr>
+              <w:spacing w:after="0" w:line="240" w:lineRule="auto"/>
+              <w:rPr>
+                <w:rFonts w:ascii="Consolas" w:hAnsi="Consolas" w:cs="Consolas"/>
+                <w:color w:val="000000"/>
+                <w:sz w:val="19"/>
+                <w:szCs w:val="19"/>
+              </w:rPr>
+            </w:pPr>
+            <w:proofErr w:type="spellStart"/>
+            <w:r>
+              <w:rPr>
+                <w:rFonts w:ascii="Consolas" w:hAnsi="Consolas" w:cs="Consolas"/>
+                <w:color w:val="000000"/>
+                <w:sz w:val="19"/>
+                <w:szCs w:val="19"/>
+              </w:rPr>
+              <w:t>ScheduleHV</w:t>
+            </w:r>
+            <w:proofErr w:type="spellEnd"/>
+          </w:p>
+        </w:tc>
+        <w:tc>
+          <w:tcPr>
+            <w:tcW w:w="7082" w:type="dxa"/>
+          </w:tcPr>
+          <w:p>
+            <w:pPr>
+              <w:spacing w:after="0" w:line="240" w:lineRule="auto"/>
+              <w:rPr>
+                <w:i/>
+                <w:iCs/>
+                <w:color w:val="0432FF"/>
+              </w:rPr>
+            </w:pPr>
+            <w:r>
+              <w:rPr>
+                <w:i/>
+                <w:iCs/>
+                <w:color w:val="0432FF"/>
+              </w:rPr>
+              <w:t xml:space="preserve">- Contain all </w:t>
+            </w:r>
+            <w:proofErr w:type="spellStart"/>
+            <w:r>
+              <w:rPr>
+                <w:rFonts w:ascii="Consolas" w:hAnsi="Consolas" w:cs="Consolas"/>
+                <w:color w:val="000000"/>
+                <w:sz w:val="19"/>
+                <w:szCs w:val="19"/>
+              </w:rPr>
+              <w:t>ScheduleHV</w:t>
+            </w:r>
+            <w:proofErr w:type="spellEnd"/>
+            <w:r>
+              <w:rPr>
+                <w:i/>
+                <w:iCs/>
+                <w:color w:val="0432FF"/>
+              </w:rPr>
+              <w:t xml:space="preserve"> </w:t>
+            </w:r>
+            <w:r>
+              <w:rPr>
+                <w:i/>
+                <w:iCs/>
+                <w:color w:val="0432FF"/>
+              </w:rPr>
+              <w:t>field</w:t>
+            </w:r>
+          </w:p>
+          <w:p>
+            <w:pPr>
+              <w:spacing w:after="0" w:line="240" w:lineRule="auto"/>
+              <w:rPr>
+                <w:i/>
+                <w:iCs/>
+                <w:color w:val="0432FF"/>
+              </w:rPr>
+            </w:pPr>
+            <w:r>
+              <w:rPr>
+                <w:i/>
+                <w:iCs/>
+                <w:color w:val="0432FF"/>
+              </w:rPr>
+              <w:t xml:space="preserve">- Primary keys: </w:t>
+            </w:r>
+            <w:r>
+              <w:rPr>
+                <w:rFonts w:ascii="Consolas" w:hAnsi="Consolas" w:cs="Consolas"/>
+                <w:color w:val="808080"/>
+                <w:sz w:val="19"/>
+                <w:szCs w:val="19"/>
+              </w:rPr>
+              <w:t>(</w:t>
+            </w:r>
+            <w:proofErr w:type="spellStart"/>
+            <w:proofErr w:type="gramStart"/>
+            <w:r>
+              <w:rPr>
+                <w:rFonts w:ascii="Consolas" w:hAnsi="Consolas" w:cs="Consolas"/>
+                <w:color w:val="000000"/>
+                <w:sz w:val="19"/>
+                <w:szCs w:val="19"/>
+              </w:rPr>
+              <w:t>maLopHoc</w:t>
+            </w:r>
+            <w:r>
+              <w:rPr>
+                <w:rFonts w:ascii="Consolas" w:hAnsi="Consolas" w:cs="Consolas"/>
+                <w:color w:val="808080"/>
+                <w:sz w:val="19"/>
+                <w:szCs w:val="19"/>
+              </w:rPr>
+              <w:t>,</w:t>
+            </w:r>
+            <w:r>
+              <w:rPr>
+                <w:rFonts w:ascii="Consolas" w:hAnsi="Consolas" w:cs="Consolas"/>
+                <w:color w:val="000000"/>
+                <w:sz w:val="19"/>
+                <w:szCs w:val="19"/>
+              </w:rPr>
+              <w:t>maHV</w:t>
+            </w:r>
+            <w:proofErr w:type="gramEnd"/>
+            <w:r>
+              <w:rPr>
+                <w:rFonts w:ascii="Consolas" w:hAnsi="Consolas" w:cs="Consolas"/>
+                <w:color w:val="808080"/>
+                <w:sz w:val="19"/>
+                <w:szCs w:val="19"/>
+              </w:rPr>
+              <w:t>,</w:t>
+            </w:r>
+            <w:r>
+              <w:rPr>
+                <w:rFonts w:ascii="Consolas" w:hAnsi="Consolas" w:cs="Consolas"/>
+                <w:color w:val="000000"/>
+                <w:sz w:val="19"/>
+                <w:szCs w:val="19"/>
+              </w:rPr>
+              <w:t>ngayHoc</w:t>
+            </w:r>
+            <w:proofErr w:type="spellEnd"/>
+            <w:r>
+              <w:rPr>
+                <w:rFonts w:ascii="Consolas" w:hAnsi="Consolas" w:cs="Consolas"/>
+                <w:color w:val="808080"/>
+                <w:sz w:val="19"/>
+                <w:szCs w:val="19"/>
+              </w:rPr>
+              <w:t>)</w:t>
+            </w:r>
+          </w:p>
+          <w:p>
+            <w:pPr>
+              <w:autoSpaceDE w:val="0"/>
+              <w:autoSpaceDN w:val="0"/>
+              <w:adjustRightInd w:val="0"/>
+              <w:spacing w:after="0" w:line="240" w:lineRule="auto"/>
+              <w:rPr>
+                <w:rFonts w:ascii="Consolas" w:hAnsi="Consolas" w:cs="Consolas"/>
+                <w:color w:val="000000"/>
+                <w:sz w:val="19"/>
+                <w:szCs w:val="19"/>
+              </w:rPr>
+            </w:pPr>
+            <w:r>
+              <w:rPr>
+                <w:i/>
+                <w:iCs/>
+                <w:color w:val="0432FF"/>
+              </w:rPr>
+              <w:t xml:space="preserve">- Foreign keys: </w:t>
+            </w:r>
+            <w:r>
+              <w:rPr>
+                <w:rFonts w:ascii="Consolas" w:hAnsi="Consolas" w:cs="Consolas"/>
+                <w:color w:val="000000"/>
+                <w:sz w:val="19"/>
+                <w:szCs w:val="19"/>
+              </w:rPr>
+              <w:tab/>
+            </w:r>
+          </w:p>
+          <w:p>
+            <w:pPr>
+              <w:autoSpaceDE w:val="0"/>
+              <w:autoSpaceDN w:val="0"/>
+              <w:adjustRightInd w:val="0"/>
+              <w:spacing w:after="0" w:line="240" w:lineRule="auto"/>
+              <w:rPr>
+                <w:rFonts w:ascii="Consolas" w:hAnsi="Consolas" w:cs="Consolas"/>
+                <w:color w:val="000000"/>
+                <w:sz w:val="19"/>
+                <w:szCs w:val="19"/>
+              </w:rPr>
+            </w:pPr>
+            <w:r>
+              <w:rPr>
+                <w:rFonts w:ascii="Consolas" w:hAnsi="Consolas" w:cs="Consolas"/>
+                <w:color w:val="0000FF"/>
+                <w:sz w:val="19"/>
+                <w:szCs w:val="19"/>
+              </w:rPr>
+              <w:t xml:space="preserve">+ </w:t>
+            </w:r>
+            <w:r>
+              <w:rPr>
+                <w:rFonts w:ascii="Consolas" w:hAnsi="Consolas" w:cs="Consolas"/>
+                <w:color w:val="0000FF"/>
+                <w:sz w:val="19"/>
+                <w:szCs w:val="19"/>
+              </w:rPr>
+              <w:t>CONSTRAINT</w:t>
+            </w:r>
+            <w:r>
+              <w:rPr>
+                <w:rFonts w:ascii="Consolas" w:hAnsi="Consolas" w:cs="Consolas"/>
+                <w:color w:val="000000"/>
+                <w:sz w:val="19"/>
+                <w:szCs w:val="19"/>
+              </w:rPr>
+              <w:t xml:space="preserve"> </w:t>
+            </w:r>
+            <w:proofErr w:type="spellStart"/>
+            <w:r>
+              <w:rPr>
+                <w:rFonts w:ascii="Consolas" w:hAnsi="Consolas" w:cs="Consolas"/>
+                <w:color w:val="000000"/>
+                <w:sz w:val="19"/>
+                <w:szCs w:val="19"/>
+              </w:rPr>
+              <w:t>fk_maSlot_ScheduleHV</w:t>
+            </w:r>
+            <w:proofErr w:type="spellEnd"/>
+            <w:r>
+              <w:rPr>
+                <w:rFonts w:ascii="Consolas" w:hAnsi="Consolas" w:cs="Consolas"/>
+                <w:color w:val="000000"/>
+                <w:sz w:val="19"/>
+                <w:szCs w:val="19"/>
+              </w:rPr>
+              <w:t xml:space="preserve"> </w:t>
+            </w:r>
+            <w:r>
+              <w:rPr>
+                <w:rFonts w:ascii="Consolas" w:hAnsi="Consolas" w:cs="Consolas"/>
+                <w:color w:val="0000FF"/>
+                <w:sz w:val="19"/>
+                <w:szCs w:val="19"/>
+              </w:rPr>
+              <w:t>FOREIGN</w:t>
+            </w:r>
+            <w:r>
+              <w:rPr>
+                <w:rFonts w:ascii="Consolas" w:hAnsi="Consolas" w:cs="Consolas"/>
+                <w:color w:val="000000"/>
+                <w:sz w:val="19"/>
+                <w:szCs w:val="19"/>
+              </w:rPr>
+              <w:t xml:space="preserve"> </w:t>
+            </w:r>
+            <w:r>
+              <w:rPr>
+                <w:rFonts w:ascii="Consolas" w:hAnsi="Consolas" w:cs="Consolas"/>
+                <w:color w:val="0000FF"/>
+                <w:sz w:val="19"/>
+                <w:szCs w:val="19"/>
+              </w:rPr>
+              <w:t>KEY</w:t>
+            </w:r>
+            <w:r>
+              <w:rPr>
+                <w:rFonts w:ascii="Consolas" w:hAnsi="Consolas" w:cs="Consolas"/>
+                <w:color w:val="808080"/>
+                <w:sz w:val="19"/>
+                <w:szCs w:val="19"/>
+              </w:rPr>
+              <w:t>(</w:t>
+            </w:r>
+            <w:r>
+              <w:rPr>
+                <w:rFonts w:ascii="Consolas" w:hAnsi="Consolas" w:cs="Consolas"/>
+                <w:color w:val="000000"/>
+                <w:sz w:val="19"/>
+                <w:szCs w:val="19"/>
+              </w:rPr>
+              <w:t>[</w:t>
+            </w:r>
+            <w:proofErr w:type="spellStart"/>
+            <w:r>
+              <w:rPr>
+                <w:rFonts w:ascii="Consolas" w:hAnsi="Consolas" w:cs="Consolas"/>
+                <w:color w:val="000000"/>
+                <w:sz w:val="19"/>
+                <w:szCs w:val="19"/>
+              </w:rPr>
+              <w:t>maSlot</w:t>
+            </w:r>
+            <w:proofErr w:type="spellEnd"/>
+            <w:r>
+              <w:rPr>
+                <w:rFonts w:ascii="Consolas" w:hAnsi="Consolas" w:cs="Consolas"/>
+                <w:color w:val="000000"/>
+                <w:sz w:val="19"/>
+                <w:szCs w:val="19"/>
+              </w:rPr>
+              <w:t>]</w:t>
+            </w:r>
+            <w:r>
+              <w:rPr>
+                <w:rFonts w:ascii="Consolas" w:hAnsi="Consolas" w:cs="Consolas"/>
+                <w:color w:val="808080"/>
+                <w:sz w:val="19"/>
+                <w:szCs w:val="19"/>
+              </w:rPr>
+              <w:t>)</w:t>
+            </w:r>
+            <w:r>
+              <w:rPr>
+                <w:rFonts w:ascii="Consolas" w:hAnsi="Consolas" w:cs="Consolas"/>
+                <w:color w:val="000000"/>
+                <w:sz w:val="19"/>
+                <w:szCs w:val="19"/>
+              </w:rPr>
+              <w:t xml:space="preserve"> </w:t>
+            </w:r>
+            <w:r>
+              <w:rPr>
+                <w:rFonts w:ascii="Consolas" w:hAnsi="Consolas" w:cs="Consolas"/>
+                <w:color w:val="0000FF"/>
+                <w:sz w:val="19"/>
+                <w:szCs w:val="19"/>
+              </w:rPr>
+              <w:t>REFERENCES</w:t>
+            </w:r>
+            <w:r>
+              <w:rPr>
+                <w:rFonts w:ascii="Consolas" w:hAnsi="Consolas" w:cs="Consolas"/>
+                <w:color w:val="000000"/>
+                <w:sz w:val="19"/>
+                <w:szCs w:val="19"/>
+              </w:rPr>
+              <w:t xml:space="preserve"> slot</w:t>
+            </w:r>
+            <w:r>
+              <w:rPr>
+                <w:rFonts w:ascii="Consolas" w:hAnsi="Consolas" w:cs="Consolas"/>
+                <w:color w:val="808080"/>
+                <w:sz w:val="19"/>
+                <w:szCs w:val="19"/>
+              </w:rPr>
+              <w:t>(</w:t>
+            </w:r>
+            <w:proofErr w:type="spellStart"/>
+            <w:r>
+              <w:rPr>
+                <w:rFonts w:ascii="Consolas" w:hAnsi="Consolas" w:cs="Consolas"/>
+                <w:color w:val="000000"/>
+                <w:sz w:val="19"/>
+                <w:szCs w:val="19"/>
+              </w:rPr>
+              <w:t>maSlot</w:t>
+            </w:r>
+            <w:proofErr w:type="spellEnd"/>
+            <w:r>
+              <w:rPr>
+                <w:rFonts w:ascii="Consolas" w:hAnsi="Consolas" w:cs="Consolas"/>
+                <w:color w:val="808080"/>
+                <w:sz w:val="19"/>
+                <w:szCs w:val="19"/>
+              </w:rPr>
+              <w:t>)</w:t>
+            </w:r>
+          </w:p>
+          <w:p>
+            <w:pPr>
+              <w:autoSpaceDE w:val="0"/>
+              <w:autoSpaceDN w:val="0"/>
+              <w:adjustRightInd w:val="0"/>
+              <w:spacing w:after="0" w:line="240" w:lineRule="auto"/>
+              <w:rPr>
+                <w:rFonts w:ascii="Consolas" w:hAnsi="Consolas" w:cs="Consolas"/>
+                <w:color w:val="000000"/>
+                <w:sz w:val="19"/>
+                <w:szCs w:val="19"/>
+              </w:rPr>
+            </w:pPr>
+            <w:r>
+              <w:rPr>
+                <w:rFonts w:ascii="Consolas" w:hAnsi="Consolas" w:cs="Consolas"/>
+                <w:color w:val="0000FF"/>
+                <w:sz w:val="19"/>
+                <w:szCs w:val="19"/>
+              </w:rPr>
+              <w:t>+ C</w:t>
+            </w:r>
+            <w:r>
+              <w:rPr>
+                <w:rFonts w:ascii="Consolas" w:hAnsi="Consolas" w:cs="Consolas"/>
+                <w:color w:val="0000FF"/>
+                <w:sz w:val="19"/>
+                <w:szCs w:val="19"/>
+              </w:rPr>
+              <w:t>onstraint</w:t>
+            </w:r>
+            <w:r>
+              <w:rPr>
+                <w:rFonts w:ascii="Consolas" w:hAnsi="Consolas" w:cs="Consolas"/>
+                <w:color w:val="000000"/>
+                <w:sz w:val="19"/>
+                <w:szCs w:val="19"/>
+              </w:rPr>
+              <w:t xml:space="preserve"> </w:t>
+            </w:r>
+            <w:proofErr w:type="spellStart"/>
+            <w:r>
+              <w:rPr>
+                <w:rFonts w:ascii="Consolas" w:hAnsi="Consolas" w:cs="Consolas"/>
+                <w:color w:val="000000"/>
+                <w:sz w:val="19"/>
+                <w:szCs w:val="19"/>
+              </w:rPr>
+              <w:t>fk_maLopHoc_ScheduleHV</w:t>
+            </w:r>
+            <w:proofErr w:type="spellEnd"/>
+            <w:r>
+              <w:rPr>
+                <w:rFonts w:ascii="Consolas" w:hAnsi="Consolas" w:cs="Consolas"/>
+                <w:color w:val="000000"/>
+                <w:sz w:val="19"/>
+                <w:szCs w:val="19"/>
+              </w:rPr>
+              <w:t xml:space="preserve"> </w:t>
+            </w:r>
+            <w:r>
+              <w:rPr>
+                <w:rFonts w:ascii="Consolas" w:hAnsi="Consolas" w:cs="Consolas"/>
+                <w:color w:val="0000FF"/>
+                <w:sz w:val="19"/>
+                <w:szCs w:val="19"/>
+              </w:rPr>
+              <w:t>foreign</w:t>
+            </w:r>
+            <w:r>
+              <w:rPr>
+                <w:rFonts w:ascii="Consolas" w:hAnsi="Consolas" w:cs="Consolas"/>
+                <w:color w:val="000000"/>
+                <w:sz w:val="19"/>
+                <w:szCs w:val="19"/>
+              </w:rPr>
+              <w:t xml:space="preserve"> </w:t>
+            </w:r>
+            <w:r>
+              <w:rPr>
+                <w:rFonts w:ascii="Consolas" w:hAnsi="Consolas" w:cs="Consolas"/>
+                <w:color w:val="0000FF"/>
+                <w:sz w:val="19"/>
+                <w:szCs w:val="19"/>
+              </w:rPr>
+              <w:t>key</w:t>
+            </w:r>
+            <w:r>
+              <w:rPr>
+                <w:rFonts w:ascii="Consolas" w:hAnsi="Consolas" w:cs="Consolas"/>
+                <w:color w:val="808080"/>
+                <w:sz w:val="19"/>
+                <w:szCs w:val="19"/>
+              </w:rPr>
+              <w:t>(</w:t>
+            </w:r>
+            <w:r>
+              <w:rPr>
+                <w:rFonts w:ascii="Consolas" w:hAnsi="Consolas" w:cs="Consolas"/>
+                <w:color w:val="000000"/>
+                <w:sz w:val="19"/>
+                <w:szCs w:val="19"/>
+              </w:rPr>
+              <w:t>[</w:t>
+            </w:r>
+            <w:proofErr w:type="spellStart"/>
+            <w:r>
+              <w:rPr>
+                <w:rFonts w:ascii="Consolas" w:hAnsi="Consolas" w:cs="Consolas"/>
+                <w:color w:val="000000"/>
+                <w:sz w:val="19"/>
+                <w:szCs w:val="19"/>
+              </w:rPr>
+              <w:t>maLopHoc</w:t>
+            </w:r>
+            <w:proofErr w:type="spellEnd"/>
+            <w:r>
+              <w:rPr>
+                <w:rFonts w:ascii="Consolas" w:hAnsi="Consolas" w:cs="Consolas"/>
+                <w:color w:val="000000"/>
+                <w:sz w:val="19"/>
+                <w:szCs w:val="19"/>
+              </w:rPr>
+              <w:t>]</w:t>
+            </w:r>
+            <w:r>
+              <w:rPr>
+                <w:rFonts w:ascii="Consolas" w:hAnsi="Consolas" w:cs="Consolas"/>
+                <w:color w:val="808080"/>
+                <w:sz w:val="19"/>
+                <w:szCs w:val="19"/>
+              </w:rPr>
+              <w:t>)</w:t>
+            </w:r>
+            <w:r>
+              <w:rPr>
+                <w:rFonts w:ascii="Consolas" w:hAnsi="Consolas" w:cs="Consolas"/>
+                <w:color w:val="000000"/>
+                <w:sz w:val="19"/>
+                <w:szCs w:val="19"/>
+              </w:rPr>
+              <w:t xml:space="preserve"> </w:t>
+            </w:r>
+            <w:r>
+              <w:rPr>
+                <w:rFonts w:ascii="Consolas" w:hAnsi="Consolas" w:cs="Consolas"/>
+                <w:color w:val="0000FF"/>
+                <w:sz w:val="19"/>
+                <w:szCs w:val="19"/>
+              </w:rPr>
+              <w:t>references</w:t>
+            </w:r>
+            <w:r>
+              <w:rPr>
+                <w:rFonts w:ascii="Consolas" w:hAnsi="Consolas" w:cs="Consolas"/>
+                <w:color w:val="000000"/>
+                <w:sz w:val="19"/>
+                <w:szCs w:val="19"/>
+              </w:rPr>
+              <w:t xml:space="preserve"> [</w:t>
+            </w:r>
+            <w:proofErr w:type="spellStart"/>
+            <w:r>
+              <w:rPr>
+                <w:rFonts w:ascii="Consolas" w:hAnsi="Consolas" w:cs="Consolas"/>
+                <w:color w:val="000000"/>
+                <w:sz w:val="19"/>
+                <w:szCs w:val="19"/>
+              </w:rPr>
+              <w:t>lopHoc</w:t>
+            </w:r>
+            <w:proofErr w:type="spellEnd"/>
+            <w:r>
+              <w:rPr>
+                <w:rFonts w:ascii="Consolas" w:hAnsi="Consolas" w:cs="Consolas"/>
+                <w:color w:val="000000"/>
+                <w:sz w:val="19"/>
+                <w:szCs w:val="19"/>
+              </w:rPr>
+              <w:t>]</w:t>
+            </w:r>
+            <w:r>
+              <w:rPr>
+                <w:rFonts w:ascii="Consolas" w:hAnsi="Consolas" w:cs="Consolas"/>
+                <w:color w:val="808080"/>
+                <w:sz w:val="19"/>
+                <w:szCs w:val="19"/>
+              </w:rPr>
+              <w:t>(</w:t>
+            </w:r>
+            <w:r>
+              <w:rPr>
+                <w:rFonts w:ascii="Consolas" w:hAnsi="Consolas" w:cs="Consolas"/>
+                <w:color w:val="000000"/>
+                <w:sz w:val="19"/>
+                <w:szCs w:val="19"/>
+              </w:rPr>
+              <w:t>[</w:t>
+            </w:r>
+            <w:proofErr w:type="spellStart"/>
+            <w:r>
+              <w:rPr>
+                <w:rFonts w:ascii="Consolas" w:hAnsi="Consolas" w:cs="Consolas"/>
+                <w:color w:val="000000"/>
+                <w:sz w:val="19"/>
+                <w:szCs w:val="19"/>
+              </w:rPr>
+              <w:t>maLopHoc</w:t>
+            </w:r>
+            <w:proofErr w:type="spellEnd"/>
+            <w:r>
+              <w:rPr>
+                <w:rFonts w:ascii="Consolas" w:hAnsi="Consolas" w:cs="Consolas"/>
+                <w:color w:val="000000"/>
+                <w:sz w:val="19"/>
+                <w:szCs w:val="19"/>
+              </w:rPr>
+              <w:t>]</w:t>
+            </w:r>
+            <w:r>
+              <w:rPr>
+                <w:rFonts w:ascii="Consolas" w:hAnsi="Consolas" w:cs="Consolas"/>
+                <w:color w:val="808080"/>
+                <w:sz w:val="19"/>
+                <w:szCs w:val="19"/>
+              </w:rPr>
+              <w:t>)</w:t>
+            </w:r>
+          </w:p>
+          <w:p>
+            <w:pPr>
+              <w:spacing w:after="0" w:line="240" w:lineRule="auto"/>
+              <w:rPr>
+                <w:i/>
+                <w:iCs/>
+                <w:color w:val="0432FF"/>
+              </w:rPr>
+            </w:pPr>
+            <w:r>
+              <w:rPr>
+                <w:rFonts w:ascii="Consolas" w:hAnsi="Consolas" w:cs="Consolas"/>
+                <w:color w:val="0000FF"/>
+                <w:sz w:val="19"/>
+                <w:szCs w:val="19"/>
+              </w:rPr>
+              <w:t xml:space="preserve">+ </w:t>
+            </w:r>
+            <w:r>
+              <w:rPr>
+                <w:rFonts w:ascii="Consolas" w:hAnsi="Consolas" w:cs="Consolas"/>
+                <w:color w:val="0000FF"/>
+                <w:sz w:val="19"/>
+                <w:szCs w:val="19"/>
+              </w:rPr>
+              <w:t>constraint</w:t>
+            </w:r>
+            <w:r>
+              <w:rPr>
+                <w:rFonts w:ascii="Consolas" w:hAnsi="Consolas" w:cs="Consolas"/>
+                <w:color w:val="000000"/>
+                <w:sz w:val="19"/>
+                <w:szCs w:val="19"/>
+              </w:rPr>
+              <w:t xml:space="preserve"> </w:t>
+            </w:r>
+            <w:proofErr w:type="spellStart"/>
+            <w:r>
+              <w:rPr>
+                <w:rFonts w:ascii="Consolas" w:hAnsi="Consolas" w:cs="Consolas"/>
+                <w:color w:val="000000"/>
+                <w:sz w:val="19"/>
+                <w:szCs w:val="19"/>
+              </w:rPr>
+              <w:t>fk_maHocVien_ScheduleHV</w:t>
+            </w:r>
+            <w:proofErr w:type="spellEnd"/>
+            <w:r>
+              <w:rPr>
+                <w:rFonts w:ascii="Consolas" w:hAnsi="Consolas" w:cs="Consolas"/>
+                <w:color w:val="000000"/>
+                <w:sz w:val="19"/>
+                <w:szCs w:val="19"/>
+              </w:rPr>
+              <w:t xml:space="preserve"> </w:t>
+            </w:r>
+            <w:r>
+              <w:rPr>
+                <w:rFonts w:ascii="Consolas" w:hAnsi="Consolas" w:cs="Consolas"/>
+                <w:color w:val="0000FF"/>
+                <w:sz w:val="19"/>
+                <w:szCs w:val="19"/>
+              </w:rPr>
+              <w:t>foreign</w:t>
+            </w:r>
+            <w:r>
+              <w:rPr>
+                <w:rFonts w:ascii="Consolas" w:hAnsi="Consolas" w:cs="Consolas"/>
+                <w:color w:val="000000"/>
+                <w:sz w:val="19"/>
+                <w:szCs w:val="19"/>
+              </w:rPr>
+              <w:t xml:space="preserve"> </w:t>
+            </w:r>
+            <w:r>
+              <w:rPr>
+                <w:rFonts w:ascii="Consolas" w:hAnsi="Consolas" w:cs="Consolas"/>
+                <w:color w:val="0000FF"/>
+                <w:sz w:val="19"/>
+                <w:szCs w:val="19"/>
+              </w:rPr>
+              <w:t>key</w:t>
+            </w:r>
+            <w:r>
+              <w:rPr>
+                <w:rFonts w:ascii="Consolas" w:hAnsi="Consolas" w:cs="Consolas"/>
+                <w:color w:val="808080"/>
+                <w:sz w:val="19"/>
+                <w:szCs w:val="19"/>
+              </w:rPr>
+              <w:t>(</w:t>
+            </w:r>
+            <w:r>
+              <w:rPr>
+                <w:rFonts w:ascii="Consolas" w:hAnsi="Consolas" w:cs="Consolas"/>
+                <w:color w:val="000000"/>
+                <w:sz w:val="19"/>
+                <w:szCs w:val="19"/>
+              </w:rPr>
+              <w:t>[</w:t>
+            </w:r>
+            <w:proofErr w:type="spellStart"/>
+            <w:r>
+              <w:rPr>
+                <w:rFonts w:ascii="Consolas" w:hAnsi="Consolas" w:cs="Consolas"/>
+                <w:color w:val="000000"/>
+                <w:sz w:val="19"/>
+                <w:szCs w:val="19"/>
+              </w:rPr>
+              <w:t>maHV</w:t>
+            </w:r>
+            <w:proofErr w:type="spellEnd"/>
+            <w:r>
+              <w:rPr>
+                <w:rFonts w:ascii="Consolas" w:hAnsi="Consolas" w:cs="Consolas"/>
+                <w:color w:val="000000"/>
+                <w:sz w:val="19"/>
+                <w:szCs w:val="19"/>
+              </w:rPr>
+              <w:t>]</w:t>
+            </w:r>
+            <w:r>
+              <w:rPr>
+                <w:rFonts w:ascii="Consolas" w:hAnsi="Consolas" w:cs="Consolas"/>
+                <w:color w:val="808080"/>
+                <w:sz w:val="19"/>
+                <w:szCs w:val="19"/>
+              </w:rPr>
+              <w:t>)</w:t>
+            </w:r>
+            <w:r>
+              <w:rPr>
+                <w:rFonts w:ascii="Consolas" w:hAnsi="Consolas" w:cs="Consolas"/>
+                <w:color w:val="000000"/>
+                <w:sz w:val="19"/>
+                <w:szCs w:val="19"/>
+              </w:rPr>
+              <w:t xml:space="preserve"> </w:t>
+            </w:r>
+            <w:r>
+              <w:rPr>
+                <w:rFonts w:ascii="Consolas" w:hAnsi="Consolas" w:cs="Consolas"/>
+                <w:color w:val="0000FF"/>
+                <w:sz w:val="19"/>
+                <w:szCs w:val="19"/>
+              </w:rPr>
+              <w:t>references</w:t>
+            </w:r>
+            <w:r>
+              <w:rPr>
+                <w:rFonts w:ascii="Consolas" w:hAnsi="Consolas" w:cs="Consolas"/>
+                <w:color w:val="000000"/>
+                <w:sz w:val="19"/>
+                <w:szCs w:val="19"/>
+              </w:rPr>
+              <w:t xml:space="preserve"> [</w:t>
+            </w:r>
+            <w:proofErr w:type="spellStart"/>
+            <w:r>
+              <w:rPr>
+                <w:rFonts w:ascii="Consolas" w:hAnsi="Consolas" w:cs="Consolas"/>
+                <w:color w:val="000000"/>
+                <w:sz w:val="19"/>
+                <w:szCs w:val="19"/>
+              </w:rPr>
+              <w:t>hocVien</w:t>
+            </w:r>
+            <w:proofErr w:type="spellEnd"/>
+            <w:r>
+              <w:rPr>
+                <w:rFonts w:ascii="Consolas" w:hAnsi="Consolas" w:cs="Consolas"/>
+                <w:color w:val="000000"/>
+                <w:sz w:val="19"/>
+                <w:szCs w:val="19"/>
+              </w:rPr>
+              <w:t>]</w:t>
+            </w:r>
+            <w:r>
+              <w:rPr>
+                <w:rFonts w:ascii="Consolas" w:hAnsi="Consolas" w:cs="Consolas"/>
+                <w:color w:val="808080"/>
+                <w:sz w:val="19"/>
+                <w:szCs w:val="19"/>
+              </w:rPr>
+              <w:t>(</w:t>
+            </w:r>
+            <w:r>
+              <w:rPr>
+                <w:rFonts w:ascii="Consolas" w:hAnsi="Consolas" w:cs="Consolas"/>
+                <w:color w:val="000000"/>
+                <w:sz w:val="19"/>
+                <w:szCs w:val="19"/>
+              </w:rPr>
+              <w:t>[</w:t>
+            </w:r>
+            <w:proofErr w:type="spellStart"/>
+            <w:r>
+              <w:rPr>
+                <w:rFonts w:ascii="Consolas" w:hAnsi="Consolas" w:cs="Consolas"/>
+                <w:color w:val="000000"/>
+                <w:sz w:val="19"/>
+                <w:szCs w:val="19"/>
+              </w:rPr>
+              <w:t>maHV</w:t>
+            </w:r>
+            <w:proofErr w:type="spellEnd"/>
+            <w:r>
+              <w:rPr>
+                <w:rFonts w:ascii="Consolas" w:hAnsi="Consolas" w:cs="Consolas"/>
+                <w:color w:val="000000"/>
+                <w:sz w:val="19"/>
+                <w:szCs w:val="19"/>
+              </w:rPr>
+              <w:t>]</w:t>
+            </w:r>
+            <w:r>
+              <w:rPr>
+                <w:rFonts w:ascii="Consolas" w:hAnsi="Consolas" w:cs="Consolas"/>
+                <w:color w:val="808080"/>
+                <w:sz w:val="19"/>
+                <w:szCs w:val="19"/>
+              </w:rPr>
+              <w:t>)</w:t>
+            </w:r>
           </w:p>
         </w:tc>
       </w:tr>
@@ -2898,215 +4702,40 @@
       <w:r>
         <w:t xml:space="preserve"> </w:t>
       </w:r>
-      <w:r>
-        <w:t>&lt;Feature</w:t>
-      </w:r>
-      <w:r>
-        <w:t>/Function</w:t>
-      </w:r>
-      <w:r>
-        <w:t xml:space="preserve"> Name1&gt;</w:t>
-      </w:r>
       <w:bookmarkEnd w:id="4"/>
+      <w:r>
+        <w:t xml:space="preserve">Create Class </w:t>
+      </w:r>
     </w:p>
     <w:p>
       <w:pPr>
-        <w:jc w:val="both"/>
-        <w:rPr>
-          <w:i/>
-          <w:color w:val="0000FF"/>
-        </w:rPr>
-      </w:pPr>
-      <w:r>
-        <w:rPr>
-          <w:i/>
-          <w:color w:val="0000FF"/>
-        </w:rPr>
-        <w:t>[</w:t>
-      </w:r>
-      <w:r>
-        <w:rPr>
-          <w:i/>
-          <w:color w:val="0000FF"/>
-        </w:rPr>
-        <w:t xml:space="preserve">Provide the detailed design for the </w:t>
-      </w:r>
-      <w:r>
-        <w:rPr>
-          <w:i/>
-          <w:color w:val="0000FF"/>
-        </w:rPr>
-        <w:t>function</w:t>
-      </w:r>
-      <w:r>
-        <w:rPr>
-          <w:i/>
-          <w:color w:val="0000FF"/>
-        </w:rPr>
+        <w:pStyle w:val="Heading3"/>
+      </w:pPr>
+      <w:bookmarkStart w:id="5" w:name="_Toc69802614"/>
+      <w:r>
+        <w:t>a</w:t>
+      </w:r>
+      <w:r>
+        <w:t>.</w:t>
+      </w:r>
+      <w:r>
+        <w:t xml:space="preserve"> Class Diagram</w:t>
+      </w:r>
+      <w:bookmarkEnd w:id="5"/>
+      <w:r>
         <w:t xml:space="preserve"> </w:t>
-      </w:r>
-      <w:r>
-        <w:rPr>
-          <w:i/>
-          <w:color w:val="0000FF"/>
-        </w:rPr>
-        <w:t>&lt;Feature</w:t>
-      </w:r>
-      <w:r>
-        <w:rPr>
-          <w:i/>
-          <w:color w:val="0000FF"/>
-        </w:rPr>
-        <w:t>/Function</w:t>
-      </w:r>
-      <w:r>
-        <w:rPr>
-          <w:i/>
-          <w:color w:val="0000FF"/>
-        </w:rPr>
-        <w:t xml:space="preserve"> Name1&gt;</w:t>
-      </w:r>
-      <w:r>
-        <w:rPr>
-          <w:i/>
-          <w:color w:val="0000FF"/>
-        </w:rPr>
-        <w:t>. It include</w:t>
-      </w:r>
-      <w:r>
-        <w:rPr>
-          <w:i/>
-          <w:color w:val="0000FF"/>
-        </w:rPr>
-        <w:t xml:space="preserve"> </w:t>
-      </w:r>
-      <w:r>
-        <w:rPr>
-          <w:i/>
-          <w:color w:val="0000FF"/>
-        </w:rPr>
-        <w:t>Class Diagram</w:t>
-      </w:r>
-      <w:r>
-        <w:rPr>
-          <w:i/>
-          <w:color w:val="0000FF"/>
-        </w:rPr>
-        <w:t xml:space="preserve">, </w:t>
-      </w:r>
-      <w:r>
-        <w:rPr>
-          <w:i/>
-          <w:color w:val="0000FF"/>
-        </w:rPr>
-        <w:t>Class Specification</w:t>
-      </w:r>
-      <w:r>
-        <w:rPr>
-          <w:i/>
-          <w:color w:val="0000FF"/>
-        </w:rPr>
-        <w:t>s</w:t>
-      </w:r>
-      <w:r>
-        <w:rPr>
-          <w:i/>
-          <w:color w:val="0000FF"/>
-        </w:rPr>
-        <w:t xml:space="preserve">, and </w:t>
-      </w:r>
-      <w:r>
-        <w:rPr>
-          <w:i/>
-          <w:color w:val="0000FF"/>
-        </w:rPr>
-        <w:t>Sequence Diagram</w:t>
-      </w:r>
-      <w:r>
-        <w:rPr>
-          <w:i/>
-          <w:color w:val="0000FF"/>
-        </w:rPr>
-        <w:t>(s</w:t>
-      </w:r>
-      <w:r>
-        <w:rPr>
-          <w:i/>
-          <w:color w:val="0000FF"/>
-        </w:rPr>
-        <w:t>)</w:t>
-      </w:r>
-      <w:r>
-        <w:rPr>
-          <w:i/>
-          <w:color w:val="0000FF"/>
-        </w:rPr>
-        <w:t>]</w:t>
       </w:r>
     </w:p>
     <w:p>
       <w:pPr>
-        <w:pStyle w:val="Heading3"/>
-      </w:pPr>
-      <w:bookmarkStart w:id="5" w:name="_Toc69802614"/>
-      <w:r>
-        <w:t>a</w:t>
-      </w:r>
-      <w:r>
-        <w:t>.</w:t>
-      </w:r>
-      <w:r>
-        <w:t xml:space="preserve"> Class Diagram</w:t>
-      </w:r>
-      <w:bookmarkEnd w:id="5"/>
-      <w:r>
-        <w:t xml:space="preserve"> FOR YOUR SPECIFIC FUNCTION</w:t>
-      </w:r>
-    </w:p>
-    <w:p>
-      <w:pPr>
-        <w:jc w:val="both"/>
-        <w:rPr>
-          <w:i/>
-          <w:color w:val="0000FF"/>
-        </w:rPr>
-      </w:pPr>
-      <w:r>
-        <w:rPr>
-          <w:i/>
-          <w:color w:val="0000FF"/>
-        </w:rPr>
-        <w:t>[</w:t>
-      </w:r>
-      <w:r>
-        <w:rPr>
-          <w:i/>
-          <w:color w:val="0000FF"/>
-        </w:rPr>
-        <w:t>This part presents the class di</w:t>
-      </w:r>
-      <w:r>
-        <w:rPr>
-          <w:i/>
-          <w:color w:val="0000FF"/>
-        </w:rPr>
-        <w:t>agram for the relevant feature]</w:t>
-      </w:r>
-    </w:p>
-    <w:p>
-      <w:pPr>
         <w:jc w:val="center"/>
       </w:pPr>
       <w:r>
-        <w:rPr>
-          <w:noProof/>
-          <w:lang w:eastAsia="ja-JP"/>
-        </w:rPr>
         <w:drawing>
-          <wp:inline distT="0" distB="0" distL="0" distR="0" wp14:anchorId="4C98E4EC" wp14:editId="20930F2C">
-            <wp:extent cx="5326380" cy="2567588"/>
-            <wp:effectExtent l="0" t="0" r="7620" b="4445"/>
-            <wp:docPr id="4" name="Picture 4"/>
+          <wp:inline distT="0" distB="0" distL="0" distR="0" wp14:anchorId="61F3B566" wp14:editId="5D82EF35">
+            <wp:extent cx="5562886" cy="5969307"/>
+            <wp:effectExtent l="0" t="0" r="0" b="0"/>
+            <wp:docPr id="500271863" name="Picture 1" descr="A diagram of a computer program&#10;&#10;Description automatically generated"/>
             <wp:cNvGraphicFramePr>
               <a:graphicFrameLocks xmlns:a="http://schemas.openxmlformats.org/drawingml/2006/main" noChangeAspect="1"/>
             </wp:cNvGraphicFramePr>
@@ -3114,7 +4743,7 @@
               <a:graphicData uri="http://schemas.openxmlformats.org/drawingml/2006/picture">
                 <pic:pic xmlns:pic="http://schemas.openxmlformats.org/drawingml/2006/picture">
                   <pic:nvPicPr>
-                    <pic:cNvPr id="1" name=""/>
+                    <pic:cNvPr id="500271863" name="Picture 1" descr="A diagram of a computer program&#10;&#10;Description automatically generated"/>
                     <pic:cNvPicPr/>
                   </pic:nvPicPr>
                   <pic:blipFill>
@@ -3126,7 +4755,7 @@
                   <pic:spPr>
                     <a:xfrm>
                       <a:off x="0" y="0"/>
-                      <a:ext cx="5332836" cy="2570700"/>
+                      <a:ext cx="5562886" cy="5969307"/>
                     </a:xfrm>
                     <a:prstGeom prst="rect">
                       <a:avLst/>
@@ -3143,830 +4772,26 @@
       <w:pPr>
         <w:pStyle w:val="Heading3"/>
       </w:pPr>
-      <w:bookmarkStart w:id="6" w:name="_Toc69802615"/>
-      <w:r>
+      <w:bookmarkStart w:id="6" w:name="_Toc69802616"/>
+      <w:r>
+        <w:lastRenderedPageBreak/>
         <w:t>b</w:t>
       </w:r>
       <w:r>
         <w:t>.</w:t>
       </w:r>
       <w:r>
-        <w:t xml:space="preserve"> Class Specifications</w:t>
+        <w:t xml:space="preserve"> Sequence Diagram</w:t>
       </w:r>
       <w:bookmarkEnd w:id="6"/>
-      <w:r>
-        <w:t xml:space="preserve"> ---- NOT NECESSARY</w:t>
-      </w:r>
     </w:p>
     <w:p>
-      <w:pPr>
-        <w:jc w:val="both"/>
-        <w:rPr>
-          <w:i/>
-          <w:color w:val="0000FF"/>
-        </w:rPr>
-      </w:pPr>
-      <w:r>
-        <w:rPr>
-          <w:i/>
-          <w:color w:val="0000FF"/>
-        </w:rPr>
-        <w:t xml:space="preserve">[Provide the description for </w:t>
-      </w:r>
-      <w:r>
-        <w:rPr>
-          <w:i/>
-          <w:color w:val="0000FF"/>
-        </w:rPr>
-        <w:t>each</w:t>
-      </w:r>
-      <w:r>
-        <w:rPr>
-          <w:i/>
-          <w:color w:val="0000FF"/>
-        </w:rPr>
-        <w:t xml:space="preserve"> c</w:t>
-      </w:r>
-      <w:r>
-        <w:rPr>
-          <w:rFonts w:hint="eastAsia"/>
-          <w:i/>
-          <w:color w:val="0000FF"/>
-        </w:rPr>
-        <w:t>lass</w:t>
-      </w:r>
-      <w:r>
-        <w:rPr>
-          <w:i/>
-          <w:color w:val="0000FF"/>
-        </w:rPr>
-        <w:t xml:space="preserve"> and the methods in each class, following </w:t>
-      </w:r>
-      <w:r>
-        <w:rPr>
-          <w:i/>
-          <w:color w:val="0000FF"/>
-        </w:rPr>
-        <w:t>the table format as below</w:t>
-      </w:r>
-      <w:r>
-        <w:rPr>
-          <w:i/>
-          <w:color w:val="0000FF"/>
-        </w:rPr>
-        <w:t>]</w:t>
-      </w:r>
-    </w:p>
-    <w:p>
-      <w:pPr>
-        <w:pStyle w:val="Heading4"/>
-        <w:rPr>
-          <w:lang w:eastAsia="ja-JP"/>
-        </w:rPr>
-      </w:pPr>
-      <w:r>
-        <w:rPr>
-          <w:lang w:eastAsia="ja-JP"/>
-        </w:rPr>
-        <w:t>XYZ Class</w:t>
-      </w:r>
-    </w:p>
-    <w:p>
-      <w:pPr>
-        <w:spacing w:after="0" w:line="240" w:lineRule="auto"/>
-        <w:jc w:val="both"/>
-        <w:rPr>
-          <w:i/>
-          <w:color w:val="0000FF"/>
-        </w:rPr>
-      </w:pPr>
-      <w:r>
-        <w:rPr>
-          <w:i/>
-          <w:color w:val="0000FF"/>
-        </w:rPr>
-        <w:t xml:space="preserve"> [Provide the detailed description for the class </w:t>
-      </w:r>
-      <w:r>
-        <w:rPr>
-          <w:i/>
-          <w:color w:val="0000FF"/>
-        </w:rPr>
-        <w:t>methods</w:t>
-      </w:r>
-      <w:r>
-        <w:rPr>
-          <w:i/>
-          <w:color w:val="0000FF"/>
-        </w:rPr>
-        <w:t>]</w:t>
-      </w:r>
-    </w:p>
-    <w:tbl>
-      <w:tblPr>
-        <w:tblW w:w="4851" w:type="pct"/>
-        <w:tblInd w:w="-5" w:type="dxa"/>
-        <w:tblBorders>
-          <w:top w:val="single" w:sz="4" w:space="0" w:color="auto"/>
-          <w:left w:val="single" w:sz="4" w:space="0" w:color="auto"/>
-          <w:bottom w:val="single" w:sz="4" w:space="0" w:color="auto"/>
-          <w:right w:val="single" w:sz="4" w:space="0" w:color="auto"/>
-          <w:insideH w:val="single" w:sz="4" w:space="0" w:color="auto"/>
-          <w:insideV w:val="single" w:sz="4" w:space="0" w:color="auto"/>
-        </w:tblBorders>
-        <w:tblLayout w:type="fixed"/>
-        <w:tblLook w:val="0000" w:firstRow="0" w:lastRow="0" w:firstColumn="0" w:lastColumn="0" w:noHBand="0" w:noVBand="0"/>
-      </w:tblPr>
-      <w:tblGrid>
-        <w:gridCol w:w="567"/>
-        <w:gridCol w:w="2127"/>
-        <w:gridCol w:w="6377"/>
-      </w:tblGrid>
-      <w:tr>
-        <w:tc>
-          <w:tcPr>
-            <w:tcW w:w="567" w:type="dxa"/>
-            <w:shd w:val="clear" w:color="auto" w:fill="FFE8E1"/>
-          </w:tcPr>
-          <w:p>
-            <w:pPr>
-              <w:spacing w:after="0" w:line="240" w:lineRule="auto"/>
-              <w:jc w:val="center"/>
-              <w:rPr>
-                <w:rFonts w:ascii="Calibri" w:eastAsia="Times New Roman" w:hAnsi="Calibri" w:cs="Calibri"/>
-                <w:b/>
-                <w:bCs/>
-                <w:iCs/>
-                <w:color w:val="000000"/>
-                <w:lang w:val="en-GB" w:eastAsia="en-GB"/>
-              </w:rPr>
-            </w:pPr>
-            <w:r>
-              <w:rPr>
-                <w:rFonts w:ascii="Calibri" w:eastAsia="Times New Roman" w:hAnsi="Calibri" w:cs="Calibri" w:hint="eastAsia"/>
-                <w:b/>
-                <w:bCs/>
-                <w:iCs/>
-                <w:color w:val="000000"/>
-                <w:lang w:val="en-GB" w:eastAsia="en-GB"/>
-              </w:rPr>
-              <w:t>No</w:t>
-            </w:r>
-          </w:p>
-        </w:tc>
-        <w:tc>
-          <w:tcPr>
-            <w:tcW w:w="2127" w:type="dxa"/>
-            <w:shd w:val="clear" w:color="auto" w:fill="FFE8E1"/>
-          </w:tcPr>
-          <w:p>
-            <w:pPr>
-              <w:spacing w:after="0" w:line="240" w:lineRule="auto"/>
-              <w:rPr>
-                <w:rFonts w:ascii="Calibri" w:eastAsia="Times New Roman" w:hAnsi="Calibri" w:cs="Calibri"/>
-                <w:b/>
-                <w:bCs/>
-                <w:iCs/>
-                <w:color w:val="000000"/>
-                <w:lang w:val="en-GB" w:eastAsia="en-GB"/>
-              </w:rPr>
-            </w:pPr>
-            <w:r>
-              <w:rPr>
-                <w:rFonts w:ascii="Calibri" w:eastAsia="Times New Roman" w:hAnsi="Calibri" w:cs="Calibri" w:hint="eastAsia"/>
-                <w:b/>
-                <w:bCs/>
-                <w:iCs/>
-                <w:color w:val="000000"/>
-                <w:lang w:val="en-GB" w:eastAsia="en-GB"/>
-              </w:rPr>
-              <w:t>Method</w:t>
-            </w:r>
-          </w:p>
-        </w:tc>
-        <w:tc>
-          <w:tcPr>
-            <w:tcW w:w="6377" w:type="dxa"/>
-            <w:shd w:val="clear" w:color="auto" w:fill="FFE8E1"/>
-          </w:tcPr>
-          <w:p>
-            <w:pPr>
-              <w:spacing w:after="0" w:line="240" w:lineRule="auto"/>
-              <w:rPr>
-                <w:rFonts w:ascii="Calibri" w:eastAsia="Times New Roman" w:hAnsi="Calibri" w:cs="Calibri"/>
-                <w:b/>
-                <w:bCs/>
-                <w:iCs/>
-                <w:color w:val="000000"/>
-                <w:lang w:val="en-GB" w:eastAsia="en-GB"/>
-              </w:rPr>
-            </w:pPr>
-            <w:r>
-              <w:rPr>
-                <w:rFonts w:ascii="Calibri" w:eastAsia="Times New Roman" w:hAnsi="Calibri" w:cs="Calibri" w:hint="eastAsia"/>
-                <w:b/>
-                <w:bCs/>
-                <w:iCs/>
-                <w:color w:val="000000"/>
-                <w:lang w:val="en-GB" w:eastAsia="en-GB"/>
-              </w:rPr>
-              <w:t>Description</w:t>
-            </w:r>
-          </w:p>
-        </w:tc>
-      </w:tr>
-      <w:tr>
-        <w:tc>
-          <w:tcPr>
-            <w:tcW w:w="567" w:type="dxa"/>
-          </w:tcPr>
-          <w:p>
-            <w:pPr>
-              <w:spacing w:after="0" w:line="240" w:lineRule="auto"/>
-              <w:rPr>
-                <w:i/>
-                <w:iCs/>
-                <w:color w:val="0432FF"/>
-              </w:rPr>
-            </w:pPr>
-            <w:r>
-              <w:rPr>
-                <w:rFonts w:hint="eastAsia"/>
-                <w:i/>
-                <w:iCs/>
-                <w:color w:val="0432FF"/>
-              </w:rPr>
-              <w:t>01</w:t>
-            </w:r>
-          </w:p>
-        </w:tc>
-        <w:tc>
-          <w:tcPr>
-            <w:tcW w:w="2127" w:type="dxa"/>
-          </w:tcPr>
-          <w:p>
-            <w:pPr>
-              <w:spacing w:after="0" w:line="240" w:lineRule="auto"/>
-              <w:rPr>
-                <w:i/>
-                <w:iCs/>
-                <w:color w:val="0432FF"/>
-              </w:rPr>
-            </w:pPr>
-            <w:r>
-              <w:rPr>
-                <w:rFonts w:hint="eastAsia"/>
-                <w:i/>
-                <w:iCs/>
-                <w:color w:val="0432FF"/>
-              </w:rPr>
-              <w:t>&lt;method name&gt;</w:t>
-            </w:r>
-          </w:p>
-        </w:tc>
-        <w:tc>
-          <w:tcPr>
-            <w:tcW w:w="6377" w:type="dxa"/>
-          </w:tcPr>
-          <w:p>
-            <w:pPr>
-              <w:spacing w:after="0" w:line="240" w:lineRule="auto"/>
-              <w:rPr>
-                <w:i/>
-                <w:iCs/>
-                <w:color w:val="0432FF"/>
-              </w:rPr>
-            </w:pPr>
-            <w:r>
-              <w:rPr>
-                <w:rFonts w:hint="eastAsia"/>
-                <w:i/>
-                <w:iCs/>
-                <w:color w:val="0432FF"/>
-              </w:rPr>
-              <w:t>&lt;</w:t>
-            </w:r>
-            <w:r>
-              <w:rPr>
-                <w:i/>
-                <w:iCs/>
-                <w:color w:val="0432FF"/>
-              </w:rPr>
-              <w:t>D</w:t>
-            </w:r>
-            <w:r>
-              <w:rPr>
-                <w:rFonts w:hint="eastAsia"/>
-                <w:i/>
-                <w:iCs/>
-                <w:color w:val="0432FF"/>
-              </w:rPr>
-              <w:t xml:space="preserve">escription of </w:t>
-            </w:r>
-            <w:r>
-              <w:rPr>
-                <w:i/>
-                <w:iCs/>
-                <w:color w:val="0432FF"/>
-              </w:rPr>
-              <w:t xml:space="preserve">the </w:t>
-            </w:r>
-            <w:r>
-              <w:rPr>
-                <w:rFonts w:hint="eastAsia"/>
-                <w:i/>
-                <w:iCs/>
-                <w:color w:val="0432FF"/>
-              </w:rPr>
-              <w:t>method</w:t>
-            </w:r>
-            <w:r>
-              <w:rPr>
-                <w:i/>
-                <w:iCs/>
-                <w:color w:val="0432FF"/>
-              </w:rPr>
-              <w:t>, including the inputs, outputs &amp; internal method processing</w:t>
-            </w:r>
-            <w:r>
-              <w:rPr>
-                <w:rFonts w:hint="eastAsia"/>
-                <w:i/>
-                <w:iCs/>
-                <w:color w:val="0432FF"/>
-              </w:rPr>
-              <w:t>&gt;</w:t>
-            </w:r>
-          </w:p>
-        </w:tc>
-      </w:tr>
-      <w:tr>
-        <w:tc>
-          <w:tcPr>
-            <w:tcW w:w="567" w:type="dxa"/>
-          </w:tcPr>
-          <w:p>
-            <w:pPr>
-              <w:spacing w:after="0" w:line="240" w:lineRule="auto"/>
-              <w:rPr>
-                <w:i/>
-                <w:iCs/>
-                <w:color w:val="0432FF"/>
-              </w:rPr>
-            </w:pPr>
-          </w:p>
-        </w:tc>
-        <w:tc>
-          <w:tcPr>
-            <w:tcW w:w="2127" w:type="dxa"/>
-          </w:tcPr>
-          <w:p>
-            <w:pPr>
-              <w:spacing w:after="0" w:line="240" w:lineRule="auto"/>
-              <w:rPr>
-                <w:i/>
-                <w:iCs/>
-                <w:color w:val="0432FF"/>
-              </w:rPr>
-            </w:pPr>
-          </w:p>
-        </w:tc>
-        <w:tc>
-          <w:tcPr>
-            <w:tcW w:w="6377" w:type="dxa"/>
-          </w:tcPr>
-          <w:p>
-            <w:pPr>
-              <w:spacing w:after="0" w:line="240" w:lineRule="auto"/>
-              <w:rPr>
-                <w:i/>
-                <w:iCs/>
-                <w:color w:val="0432FF"/>
-              </w:rPr>
-            </w:pPr>
-          </w:p>
-        </w:tc>
-      </w:tr>
-    </w:tbl>
-    <w:p/>
-    <w:p>
-      <w:pPr>
-        <w:pStyle w:val="Heading4"/>
-      </w:pPr>
-      <w:r>
-        <w:t>ABC Class</w:t>
-      </w:r>
-    </w:p>
-    <w:p>
-      <w:pPr>
-        <w:spacing w:after="0" w:line="240" w:lineRule="auto"/>
-        <w:rPr>
-          <w:b/>
-          <w:i/>
-          <w:lang w:eastAsia="ja-JP"/>
-        </w:rPr>
-      </w:pPr>
-      <w:r>
-        <w:rPr>
-          <w:b/>
-          <w:i/>
-          <w:lang w:eastAsia="ja-JP"/>
-        </w:rPr>
-        <w:t xml:space="preserve">Class </w:t>
-      </w:r>
-      <w:r>
-        <w:rPr>
-          <w:rFonts w:hint="eastAsia"/>
-          <w:b/>
-          <w:i/>
-          <w:lang w:eastAsia="ja-JP"/>
-        </w:rPr>
-        <w:t>Methods</w:t>
-      </w:r>
-    </w:p>
-    <w:p>
-      <w:pPr>
-        <w:spacing w:after="0" w:line="240" w:lineRule="auto"/>
-        <w:jc w:val="both"/>
-        <w:rPr>
-          <w:i/>
-          <w:color w:val="0000FF"/>
-        </w:rPr>
-      </w:pPr>
-      <w:r>
-        <w:rPr>
-          <w:i/>
-          <w:color w:val="0000FF"/>
-        </w:rPr>
-        <w:t xml:space="preserve">[Provide the detailed description for the class </w:t>
-      </w:r>
-      <w:r>
-        <w:rPr>
-          <w:i/>
-          <w:color w:val="0000FF"/>
-        </w:rPr>
-        <w:t>methods</w:t>
-      </w:r>
-      <w:r>
-        <w:rPr>
-          <w:i/>
-          <w:color w:val="0000FF"/>
-        </w:rPr>
-        <w:t>]</w:t>
-      </w:r>
-    </w:p>
-    <w:tbl>
-      <w:tblPr>
-        <w:tblW w:w="4851" w:type="pct"/>
-        <w:tblInd w:w="-5" w:type="dxa"/>
-        <w:tblBorders>
-          <w:top w:val="single" w:sz="4" w:space="0" w:color="auto"/>
-          <w:left w:val="single" w:sz="4" w:space="0" w:color="auto"/>
-          <w:bottom w:val="single" w:sz="4" w:space="0" w:color="auto"/>
-          <w:right w:val="single" w:sz="4" w:space="0" w:color="auto"/>
-          <w:insideH w:val="single" w:sz="4" w:space="0" w:color="auto"/>
-          <w:insideV w:val="single" w:sz="4" w:space="0" w:color="auto"/>
-        </w:tblBorders>
-        <w:tblLayout w:type="fixed"/>
-        <w:tblLook w:val="0000" w:firstRow="0" w:lastRow="0" w:firstColumn="0" w:lastColumn="0" w:noHBand="0" w:noVBand="0"/>
-      </w:tblPr>
-      <w:tblGrid>
-        <w:gridCol w:w="567"/>
-        <w:gridCol w:w="2127"/>
-        <w:gridCol w:w="6377"/>
-      </w:tblGrid>
-      <w:tr>
-        <w:tc>
-          <w:tcPr>
-            <w:tcW w:w="567" w:type="dxa"/>
-            <w:shd w:val="clear" w:color="auto" w:fill="FFE8E1"/>
-          </w:tcPr>
-          <w:p>
-            <w:pPr>
-              <w:spacing w:after="0" w:line="240" w:lineRule="auto"/>
-              <w:jc w:val="center"/>
-              <w:rPr>
-                <w:rFonts w:ascii="Calibri" w:eastAsia="Times New Roman" w:hAnsi="Calibri" w:cs="Calibri"/>
-                <w:b/>
-                <w:bCs/>
-                <w:iCs/>
-                <w:color w:val="000000"/>
-                <w:lang w:val="en-GB" w:eastAsia="en-GB"/>
-              </w:rPr>
-            </w:pPr>
-            <w:r>
-              <w:rPr>
-                <w:rFonts w:ascii="Calibri" w:eastAsia="Times New Roman" w:hAnsi="Calibri" w:cs="Calibri" w:hint="eastAsia"/>
-                <w:b/>
-                <w:bCs/>
-                <w:iCs/>
-                <w:color w:val="000000"/>
-                <w:lang w:val="en-GB" w:eastAsia="en-GB"/>
-              </w:rPr>
-              <w:t>No</w:t>
-            </w:r>
-          </w:p>
-        </w:tc>
-        <w:tc>
-          <w:tcPr>
-            <w:tcW w:w="2127" w:type="dxa"/>
-            <w:shd w:val="clear" w:color="auto" w:fill="FFE8E1"/>
-          </w:tcPr>
-          <w:p>
-            <w:pPr>
-              <w:spacing w:after="0" w:line="240" w:lineRule="auto"/>
-              <w:rPr>
-                <w:rFonts w:ascii="Calibri" w:eastAsia="Times New Roman" w:hAnsi="Calibri" w:cs="Calibri"/>
-                <w:b/>
-                <w:bCs/>
-                <w:iCs/>
-                <w:color w:val="000000"/>
-                <w:lang w:val="en-GB" w:eastAsia="en-GB"/>
-              </w:rPr>
-            </w:pPr>
-            <w:r>
-              <w:rPr>
-                <w:rFonts w:ascii="Calibri" w:eastAsia="Times New Roman" w:hAnsi="Calibri" w:cs="Calibri" w:hint="eastAsia"/>
-                <w:b/>
-                <w:bCs/>
-                <w:iCs/>
-                <w:color w:val="000000"/>
-                <w:lang w:val="en-GB" w:eastAsia="en-GB"/>
-              </w:rPr>
-              <w:t>Method</w:t>
-            </w:r>
-          </w:p>
-        </w:tc>
-        <w:tc>
-          <w:tcPr>
-            <w:tcW w:w="6377" w:type="dxa"/>
-            <w:shd w:val="clear" w:color="auto" w:fill="FFE8E1"/>
-          </w:tcPr>
-          <w:p>
-            <w:pPr>
-              <w:spacing w:after="0" w:line="240" w:lineRule="auto"/>
-              <w:rPr>
-                <w:rFonts w:ascii="Calibri" w:eastAsia="Times New Roman" w:hAnsi="Calibri" w:cs="Calibri"/>
-                <w:b/>
-                <w:bCs/>
-                <w:iCs/>
-                <w:color w:val="000000"/>
-                <w:lang w:val="en-GB" w:eastAsia="en-GB"/>
-              </w:rPr>
-            </w:pPr>
-            <w:r>
-              <w:rPr>
-                <w:rFonts w:ascii="Calibri" w:eastAsia="Times New Roman" w:hAnsi="Calibri" w:cs="Calibri" w:hint="eastAsia"/>
-                <w:b/>
-                <w:bCs/>
-                <w:iCs/>
-                <w:color w:val="000000"/>
-                <w:lang w:val="en-GB" w:eastAsia="en-GB"/>
-              </w:rPr>
-              <w:t>Description</w:t>
-            </w:r>
-          </w:p>
-        </w:tc>
-      </w:tr>
-      <w:tr>
-        <w:tc>
-          <w:tcPr>
-            <w:tcW w:w="567" w:type="dxa"/>
-          </w:tcPr>
-          <w:p>
-            <w:pPr>
-              <w:spacing w:after="0" w:line="240" w:lineRule="auto"/>
-              <w:rPr>
-                <w:i/>
-                <w:iCs/>
-                <w:color w:val="0432FF"/>
-              </w:rPr>
-            </w:pPr>
-            <w:r>
-              <w:rPr>
-                <w:rFonts w:hint="eastAsia"/>
-                <w:i/>
-                <w:iCs/>
-                <w:color w:val="0432FF"/>
-              </w:rPr>
-              <w:t>01</w:t>
-            </w:r>
-          </w:p>
-        </w:tc>
-        <w:tc>
-          <w:tcPr>
-            <w:tcW w:w="2127" w:type="dxa"/>
-          </w:tcPr>
-          <w:p>
-            <w:pPr>
-              <w:spacing w:after="0" w:line="240" w:lineRule="auto"/>
-              <w:rPr>
-                <w:i/>
-                <w:iCs/>
-                <w:color w:val="0432FF"/>
-              </w:rPr>
-            </w:pPr>
-            <w:r>
-              <w:rPr>
-                <w:rFonts w:hint="eastAsia"/>
-                <w:i/>
-                <w:iCs/>
-                <w:color w:val="0432FF"/>
-              </w:rPr>
-              <w:t>&lt;method name&gt;</w:t>
-            </w:r>
-          </w:p>
-        </w:tc>
-        <w:tc>
-          <w:tcPr>
-            <w:tcW w:w="6377" w:type="dxa"/>
-          </w:tcPr>
-          <w:p>
-            <w:pPr>
-              <w:spacing w:after="0" w:line="240" w:lineRule="auto"/>
-              <w:rPr>
-                <w:i/>
-                <w:iCs/>
-                <w:color w:val="0432FF"/>
-              </w:rPr>
-            </w:pPr>
-            <w:r>
-              <w:rPr>
-                <w:rFonts w:hint="eastAsia"/>
-                <w:i/>
-                <w:iCs/>
-                <w:color w:val="0432FF"/>
-              </w:rPr>
-              <w:t>&lt;</w:t>
-            </w:r>
-            <w:r>
-              <w:rPr>
-                <w:i/>
-                <w:iCs/>
-                <w:color w:val="0432FF"/>
-              </w:rPr>
-              <w:t>D</w:t>
-            </w:r>
-            <w:r>
-              <w:rPr>
-                <w:rFonts w:hint="eastAsia"/>
-                <w:i/>
-                <w:iCs/>
-                <w:color w:val="0432FF"/>
-              </w:rPr>
-              <w:t xml:space="preserve">escription of </w:t>
-            </w:r>
-            <w:r>
-              <w:rPr>
-                <w:i/>
-                <w:iCs/>
-                <w:color w:val="0432FF"/>
-              </w:rPr>
-              <w:t xml:space="preserve">the </w:t>
-            </w:r>
-            <w:r>
-              <w:rPr>
-                <w:rFonts w:hint="eastAsia"/>
-                <w:i/>
-                <w:iCs/>
-                <w:color w:val="0432FF"/>
-              </w:rPr>
-              <w:t>method</w:t>
-            </w:r>
-            <w:r>
-              <w:rPr>
-                <w:i/>
-                <w:iCs/>
-                <w:color w:val="0432FF"/>
-              </w:rPr>
-              <w:t>, including the inputs, outputs &amp; internal method processing</w:t>
-            </w:r>
-            <w:r>
-              <w:rPr>
-                <w:rFonts w:hint="eastAsia"/>
-                <w:i/>
-                <w:iCs/>
-                <w:color w:val="0432FF"/>
-              </w:rPr>
-              <w:t>&gt;</w:t>
-            </w:r>
-          </w:p>
-        </w:tc>
-      </w:tr>
-      <w:tr>
-        <w:tc>
-          <w:tcPr>
-            <w:tcW w:w="567" w:type="dxa"/>
-          </w:tcPr>
-          <w:p>
-            <w:pPr>
-              <w:spacing w:after="0" w:line="240" w:lineRule="auto"/>
-              <w:rPr>
-                <w:i/>
-                <w:iCs/>
-                <w:color w:val="0432FF"/>
-              </w:rPr>
-            </w:pPr>
-          </w:p>
-        </w:tc>
-        <w:tc>
-          <w:tcPr>
-            <w:tcW w:w="2127" w:type="dxa"/>
-          </w:tcPr>
-          <w:p>
-            <w:pPr>
-              <w:spacing w:after="0" w:line="240" w:lineRule="auto"/>
-              <w:rPr>
-                <w:i/>
-                <w:iCs/>
-                <w:color w:val="0432FF"/>
-              </w:rPr>
-            </w:pPr>
-          </w:p>
-        </w:tc>
-        <w:tc>
-          <w:tcPr>
-            <w:tcW w:w="6377" w:type="dxa"/>
-          </w:tcPr>
-          <w:p>
-            <w:pPr>
-              <w:spacing w:after="0" w:line="240" w:lineRule="auto"/>
-              <w:rPr>
-                <w:i/>
-                <w:iCs/>
-                <w:color w:val="0432FF"/>
-              </w:rPr>
-            </w:pPr>
-          </w:p>
-        </w:tc>
-      </w:tr>
-    </w:tbl>
-    <w:p/>
-    <w:p>
-      <w:pPr>
-        <w:pStyle w:val="Heading3"/>
-      </w:pPr>
-      <w:bookmarkStart w:id="7" w:name="_Toc69802616"/>
-      <w:r>
-        <w:t>c</w:t>
-      </w:r>
-      <w:r>
-        <w:t>.</w:t>
-      </w:r>
-      <w:r>
-        <w:t xml:space="preserve"> Sequence Diagram</w:t>
-      </w:r>
-      <w:r>
-        <w:t>(s)</w:t>
-      </w:r>
-      <w:bookmarkEnd w:id="7"/>
-      <w:r>
-        <w:t xml:space="preserve"> ----- FOR THE AFOREMENTIONED FUNCTION</w:t>
-      </w:r>
-    </w:p>
-    <w:p>
-      <w:pPr>
-        <w:spacing w:after="0" w:line="240" w:lineRule="auto"/>
-        <w:jc w:val="both"/>
-        <w:rPr>
-          <w:i/>
-          <w:color w:val="0000FF"/>
-        </w:rPr>
-      </w:pPr>
-      <w:r>
-        <w:rPr>
-          <w:i/>
-          <w:color w:val="0000FF"/>
-        </w:rPr>
-        <w:t>[</w:t>
-      </w:r>
-      <w:r>
-        <w:rPr>
-          <w:i/>
-          <w:color w:val="0000FF"/>
-        </w:rPr>
-        <w:t>Provide the sequence diagram(s) for the feature, see the sample below</w:t>
-      </w:r>
-      <w:r>
-        <w:rPr>
-          <w:i/>
-          <w:color w:val="0000FF"/>
-        </w:rPr>
-        <w:t>]</w:t>
-      </w:r>
-    </w:p>
-    <w:p>
-      <w:r>
-        <w:rPr>
-          <w:noProof/>
-          <w:lang w:eastAsia="ja-JP"/>
-        </w:rPr>
-        <w:lastRenderedPageBreak/>
+      <w:r>
         <w:drawing>
-          <wp:inline distT="0" distB="0" distL="0" distR="0" wp14:anchorId="44B9D1DE" wp14:editId="27B5050C">
-            <wp:extent cx="5937885" cy="3739515"/>
-            <wp:effectExtent l="0" t="0" r="5715" b="0"/>
-            <wp:docPr id="6" name="Picture 6"/>
+          <wp:inline distT="0" distB="0" distL="0" distR="0" wp14:anchorId="465A4E45" wp14:editId="47E08789">
+            <wp:extent cx="5943600" cy="3007995"/>
+            <wp:effectExtent l="0" t="0" r="0" b="1905"/>
+            <wp:docPr id="830279637" name="Picture 1" descr="A diagram of a project&#10;&#10;Description automatically generated"/>
             <wp:cNvGraphicFramePr>
               <a:graphicFrameLocks xmlns:a="http://schemas.openxmlformats.org/drawingml/2006/main" noChangeAspect="1"/>
             </wp:cNvGraphicFramePr>
@@ -3974,36 +4799,23 @@
               <a:graphicData uri="http://schemas.openxmlformats.org/drawingml/2006/picture">
                 <pic:pic xmlns:pic="http://schemas.openxmlformats.org/drawingml/2006/picture">
                   <pic:nvPicPr>
-                    <pic:cNvPr id="0" name="Picture 1"/>
-                    <pic:cNvPicPr>
-                      <a:picLocks noChangeAspect="1" noChangeArrowheads="1"/>
-                    </pic:cNvPicPr>
+                    <pic:cNvPr id="830279637" name="Picture 1" descr="A diagram of a project&#10;&#10;Description automatically generated"/>
+                    <pic:cNvPicPr/>
                   </pic:nvPicPr>
                   <pic:blipFill>
-                    <a:blip r:embed="rId12">
-                      <a:extLst>
-                        <a:ext uri="{28A0092B-C50C-407E-A947-70E740481C1C}">
-                          <a14:useLocalDpi xmlns:a14="http://schemas.microsoft.com/office/drawing/2010/main" val="0"/>
-                        </a:ext>
-                      </a:extLst>
-                    </a:blip>
-                    <a:srcRect/>
+                    <a:blip r:embed="rId12"/>
                     <a:stretch>
                       <a:fillRect/>
                     </a:stretch>
                   </pic:blipFill>
-                  <pic:spPr bwMode="auto">
+                  <pic:spPr>
                     <a:xfrm>
                       <a:off x="0" y="0"/>
-                      <a:ext cx="5937885" cy="3739515"/>
+                      <a:ext cx="5943600" cy="3007995"/>
                     </a:xfrm>
                     <a:prstGeom prst="rect">
                       <a:avLst/>
                     </a:prstGeom>
-                    <a:noFill/>
-                    <a:ln>
-                      <a:noFill/>
-                    </a:ln>
                   </pic:spPr>
                 </pic:pic>
               </a:graphicData>
@@ -4012,90 +4824,37 @@
         </w:drawing>
       </w:r>
     </w:p>
+    <w:p/>
     <w:p>
       <w:pPr>
-        <w:pStyle w:val="Heading3"/>
-      </w:pPr>
-      <w:bookmarkStart w:id="8" w:name="_Toc69802617"/>
-      <w:r>
-        <w:t>d</w:t>
-      </w:r>
-      <w:r>
-        <w:t>.</w:t>
-      </w:r>
-      <w:r>
-        <w:t xml:space="preserve"> </w:t>
-      </w:r>
-      <w:r>
-        <w:t>Database queries</w:t>
-      </w:r>
-      <w:bookmarkEnd w:id="8"/>
-      <w:r>
-        <w:t xml:space="preserve"> ---- NOT NECESSARY</w:t>
-      </w:r>
+        <w:pStyle w:val="Heading2"/>
+      </w:pPr>
+      <w:bookmarkStart w:id="7" w:name="_Toc69802618"/>
+      <w:r>
+        <w:t>2. &lt;Feature/Function Name2&gt;</w:t>
+      </w:r>
+      <w:bookmarkEnd w:id="7"/>
     </w:p>
     <w:p>
-      <w:pPr>
-        <w:spacing w:after="0" w:line="240" w:lineRule="auto"/>
-        <w:jc w:val="both"/>
-        <w:rPr>
-          <w:i/>
-          <w:color w:val="0000FF"/>
-        </w:rPr>
-      </w:pPr>
-      <w:r>
-        <w:rPr>
-          <w:i/>
-          <w:color w:val="0000FF"/>
-        </w:rPr>
-        <w:t xml:space="preserve">[Provide the detailed </w:t>
-      </w:r>
-      <w:r>
-        <w:rPr>
-          <w:i/>
-          <w:color w:val="0000FF"/>
-        </w:rPr>
-        <w:t>SQL (select, insert, update...) which are used in implementing the function/screen</w:t>
-      </w:r>
-      <w:r>
-        <w:rPr>
-          <w:i/>
-          <w:color w:val="0000FF"/>
-        </w:rPr>
-        <w:t>]</w:t>
-      </w:r>
-    </w:p>
-    <w:p/>
-    <w:p>
-      <w:pPr>
-        <w:pStyle w:val="Heading2"/>
-      </w:pPr>
-      <w:bookmarkStart w:id="9" w:name="_Toc69802618"/>
-      <w:r>
-        <w:t>2. &lt;Feature/Function Name2&gt;</w:t>
-      </w:r>
-      <w:bookmarkEnd w:id="9"/>
+      <w:r>
+        <w:t>…</w:t>
+      </w:r>
     </w:p>
     <w:p>
-      <w:r>
-        <w:t>…</w:t>
-      </w:r>
+      <w:pPr>
+        <w:pStyle w:val="Heading1"/>
+      </w:pPr>
+      <w:bookmarkStart w:id="8" w:name="_Toc69802619"/>
+      <w:r>
+        <w:t>III. Database Tables</w:t>
+      </w:r>
+      <w:bookmarkEnd w:id="8"/>
     </w:p>
     <w:p>
       <w:pPr>
-        <w:pStyle w:val="Heading1"/>
-      </w:pPr>
-      <w:bookmarkStart w:id="10" w:name="_Toc69802619"/>
-      <w:r>
-        <w:t>III. Database Tables</w:t>
-      </w:r>
-      <w:bookmarkEnd w:id="10"/>
-    </w:p>
-    <w:p>
-      <w:pPr>
         <w:pStyle w:val="Heading2"/>
       </w:pPr>
-      <w:bookmarkStart w:id="11" w:name="_Toc69802620"/>
+      <w:bookmarkStart w:id="9" w:name="_Toc69802620"/>
       <w:r>
         <w:t>1</w:t>
       </w:r>
@@ -4111,7 +4870,7 @@
       <w:r>
         <w:t>&gt;</w:t>
       </w:r>
-      <w:bookmarkEnd w:id="11"/>
+      <w:bookmarkEnd w:id="9"/>
     </w:p>
     <w:p>
       <w:pPr>
@@ -4562,7 +5321,7 @@
       <w:pPr>
         <w:pStyle w:val="Heading2"/>
       </w:pPr>
-      <w:bookmarkStart w:id="12" w:name="_Toc69802621"/>
+      <w:bookmarkStart w:id="10" w:name="_Toc69802621"/>
       <w:r>
         <w:t xml:space="preserve">2. </w:t>
       </w:r>
@@ -4575,7 +5334,7 @@
       <w:r>
         <w:t>&gt;</w:t>
       </w:r>
-      <w:bookmarkEnd w:id="12"/>
+      <w:bookmarkEnd w:id="10"/>
     </w:p>
     <w:p/>
     <w:sectPr>

</xml_diff>